<commit_message>
update all the document
</commit_message>
<xml_diff>
--- a/Memoire/Chapter-01-SQL-Injection.docx
+++ b/Memoire/Chapter-01-SQL-Injection.docx
@@ -51,7 +51,7 @@
           <w:pPr>
             <w:pStyle w:val="TM1"/>
             <w:tabs>
-              <w:tab w:val="left" w:pos="480"/>
+              <w:tab w:val="left" w:pos="880"/>
               <w:tab w:val="right" w:leader="dot" w:pos="9062"/>
             </w:tabs>
             <w:rPr>
@@ -82,29 +82,39 @@
             </w:rPr>
             <w:fldChar w:fldCharType="separate"/>
           </w:r>
-          <w:hyperlink w:anchor="_Toc136647980" w:history="1">
+          <w:hyperlink w:anchor="_Toc136903115" w:history="1">
             <w:r>
               <w:rPr>
                 <w:rStyle w:val="Lienhypertexte"/>
-                <w:b/>
-                <w:bCs/>
                 <w:noProof/>
               </w:rPr>
-              <w:t>Chapter 01 SQL Injection</w:t>
+              <w:t>1.</w:t>
             </w:r>
             <w:r>
               <w:rPr>
-                <w:b/>
-                <w:bCs/>
+                <w:rFonts w:asciiTheme="minorHAnsi" w:hAnsiTheme="minorHAnsi"/>
                 <w:noProof/>
-                <w:webHidden/>
+                <w:sz w:val="22"/>
+                <w:szCs w:val="22"/>
               </w:rPr>
               <w:tab/>
             </w:r>
             <w:r>
               <w:rPr>
-                <w:b/>
-                <w:bCs/>
+                <w:rStyle w:val="Lienhypertexte"/>
+                <w:noProof/>
+              </w:rPr>
+              <w:t>Chapter 01</w:t>
+            </w:r>
+            <w:r>
+              <w:rPr>
+                <w:noProof/>
+                <w:webHidden/>
+              </w:rPr>
+              <w:tab/>
+            </w:r>
+            <w:r>
+              <w:rPr>
                 <w:noProof/>
                 <w:webHidden/>
               </w:rPr>
@@ -112,25 +122,19 @@
             </w:r>
             <w:r>
               <w:rPr>
-                <w:b/>
-                <w:bCs/>
                 <w:noProof/>
                 <w:webHidden/>
               </w:rPr>
-              <w:instrText xml:space="preserve"> PAGEREF _Toc136647980 \h </w:instrText>
+              <w:instrText xml:space="preserve"> PAGEREF _Toc136903115 \h </w:instrText>
             </w:r>
             <w:r>
               <w:rPr>
-                <w:b/>
-                <w:bCs/>
                 <w:noProof/>
                 <w:webHidden/>
               </w:rPr>
             </w:r>
             <w:r>
               <w:rPr>
-                <w:b/>
-                <w:bCs/>
                 <w:noProof/>
                 <w:webHidden/>
               </w:rPr>
@@ -138,17 +142,13 @@
             </w:r>
             <w:r>
               <w:rPr>
-                <w:b/>
-                <w:bCs/>
                 <w:noProof/>
                 <w:webHidden/>
               </w:rPr>
-              <w:t>2</w:t>
+              <w:t>12</w:t>
             </w:r>
             <w:r>
               <w:rPr>
-                <w:b/>
-                <w:bCs/>
                 <w:noProof/>
                 <w:webHidden/>
               </w:rPr>
@@ -159,6 +159,1526 @@
         <w:p>
           <w:pPr>
             <w:pStyle w:val="TM2"/>
+            <w:tabs>
+              <w:tab w:val="left" w:pos="1100"/>
+              <w:tab w:val="right" w:leader="dot" w:pos="9062"/>
+            </w:tabs>
+            <w:rPr>
+              <w:rFonts w:asciiTheme="minorHAnsi" w:hAnsiTheme="minorHAnsi"/>
+              <w:noProof/>
+              <w:sz w:val="22"/>
+              <w:szCs w:val="22"/>
+            </w:rPr>
+          </w:pPr>
+          <w:hyperlink w:anchor="_Toc136903116" w:history="1">
+            <w:r>
+              <w:rPr>
+                <w:rStyle w:val="Lienhypertexte"/>
+                <w:bCs/>
+                <w:noProof/>
+                <w14:scene3d>
+                  <w14:camera w14:prst="orthographicFront"/>
+                  <w14:lightRig w14:rig="threePt" w14:dir="t">
+                    <w14:rot w14:lat="0" w14:lon="0" w14:rev="0"/>
+                  </w14:lightRig>
+                </w14:scene3d>
+              </w:rPr>
+              <w:t>1.1</w:t>
+            </w:r>
+            <w:r>
+              <w:rPr>
+                <w:rFonts w:asciiTheme="minorHAnsi" w:hAnsiTheme="minorHAnsi"/>
+                <w:noProof/>
+                <w:sz w:val="22"/>
+                <w:szCs w:val="22"/>
+              </w:rPr>
+              <w:tab/>
+            </w:r>
+            <w:r>
+              <w:rPr>
+                <w:rStyle w:val="Lienhypertexte"/>
+                <w:noProof/>
+              </w:rPr>
+              <w:t>Introduction</w:t>
+            </w:r>
+            <w:r>
+              <w:rPr>
+                <w:noProof/>
+                <w:webHidden/>
+              </w:rPr>
+              <w:tab/>
+            </w:r>
+            <w:r>
+              <w:rPr>
+                <w:noProof/>
+                <w:webHidden/>
+              </w:rPr>
+              <w:fldChar w:fldCharType="begin"/>
+            </w:r>
+            <w:r>
+              <w:rPr>
+                <w:noProof/>
+                <w:webHidden/>
+              </w:rPr>
+              <w:instrText xml:space="preserve"> PAGEREF _Toc136903116 \h </w:instrText>
+            </w:r>
+            <w:r>
+              <w:rPr>
+                <w:noProof/>
+                <w:webHidden/>
+              </w:rPr>
+            </w:r>
+            <w:r>
+              <w:rPr>
+                <w:noProof/>
+                <w:webHidden/>
+              </w:rPr>
+              <w:fldChar w:fldCharType="separate"/>
+            </w:r>
+            <w:r>
+              <w:rPr>
+                <w:noProof/>
+                <w:webHidden/>
+              </w:rPr>
+              <w:t>12</w:t>
+            </w:r>
+            <w:r>
+              <w:rPr>
+                <w:noProof/>
+                <w:webHidden/>
+              </w:rPr>
+              <w:fldChar w:fldCharType="end"/>
+            </w:r>
+          </w:hyperlink>
+        </w:p>
+        <w:p>
+          <w:pPr>
+            <w:pStyle w:val="TM2"/>
+            <w:tabs>
+              <w:tab w:val="left" w:pos="1100"/>
+              <w:tab w:val="right" w:leader="dot" w:pos="9062"/>
+            </w:tabs>
+            <w:rPr>
+              <w:rFonts w:asciiTheme="minorHAnsi" w:hAnsiTheme="minorHAnsi"/>
+              <w:noProof/>
+              <w:sz w:val="22"/>
+              <w:szCs w:val="22"/>
+            </w:rPr>
+          </w:pPr>
+          <w:hyperlink w:anchor="_Toc136903117" w:history="1">
+            <w:r>
+              <w:rPr>
+                <w:rStyle w:val="Lienhypertexte"/>
+                <w:bCs/>
+                <w:noProof/>
+                <w14:scene3d>
+                  <w14:camera w14:prst="orthographicFront"/>
+                  <w14:lightRig w14:rig="threePt" w14:dir="t">
+                    <w14:rot w14:lat="0" w14:lon="0" w14:rev="0"/>
+                  </w14:lightRig>
+                </w14:scene3d>
+              </w:rPr>
+              <w:t>1.2</w:t>
+            </w:r>
+            <w:r>
+              <w:rPr>
+                <w:rFonts w:asciiTheme="minorHAnsi" w:hAnsiTheme="minorHAnsi"/>
+                <w:noProof/>
+                <w:sz w:val="22"/>
+                <w:szCs w:val="22"/>
+              </w:rPr>
+              <w:tab/>
+            </w:r>
+            <w:r>
+              <w:rPr>
+                <w:rStyle w:val="Lienhypertexte"/>
+                <w:noProof/>
+              </w:rPr>
+              <w:t>Understanding How Web Applications Work</w:t>
+            </w:r>
+            <w:r>
+              <w:rPr>
+                <w:noProof/>
+                <w:webHidden/>
+              </w:rPr>
+              <w:tab/>
+            </w:r>
+            <w:r>
+              <w:rPr>
+                <w:noProof/>
+                <w:webHidden/>
+              </w:rPr>
+              <w:fldChar w:fldCharType="begin"/>
+            </w:r>
+            <w:r>
+              <w:rPr>
+                <w:noProof/>
+                <w:webHidden/>
+              </w:rPr>
+              <w:instrText xml:space="preserve"> PAGEREF _Toc136903117 \h </w:instrText>
+            </w:r>
+            <w:r>
+              <w:rPr>
+                <w:noProof/>
+                <w:webHidden/>
+              </w:rPr>
+            </w:r>
+            <w:r>
+              <w:rPr>
+                <w:noProof/>
+                <w:webHidden/>
+              </w:rPr>
+              <w:fldChar w:fldCharType="separate"/>
+            </w:r>
+            <w:r>
+              <w:rPr>
+                <w:noProof/>
+                <w:webHidden/>
+              </w:rPr>
+              <w:t>13</w:t>
+            </w:r>
+            <w:r>
+              <w:rPr>
+                <w:noProof/>
+                <w:webHidden/>
+              </w:rPr>
+              <w:fldChar w:fldCharType="end"/>
+            </w:r>
+          </w:hyperlink>
+        </w:p>
+        <w:p>
+          <w:pPr>
+            <w:pStyle w:val="TM2"/>
+            <w:tabs>
+              <w:tab w:val="left" w:pos="1100"/>
+              <w:tab w:val="right" w:leader="dot" w:pos="9062"/>
+            </w:tabs>
+            <w:rPr>
+              <w:rFonts w:asciiTheme="minorHAnsi" w:hAnsiTheme="minorHAnsi"/>
+              <w:noProof/>
+              <w:sz w:val="22"/>
+              <w:szCs w:val="22"/>
+            </w:rPr>
+          </w:pPr>
+          <w:hyperlink w:anchor="_Toc136903118" w:history="1">
+            <w:r>
+              <w:rPr>
+                <w:rStyle w:val="Lienhypertexte"/>
+                <w:bCs/>
+                <w:noProof/>
+                <w14:scene3d>
+                  <w14:camera w14:prst="orthographicFront"/>
+                  <w14:lightRig w14:rig="threePt" w14:dir="t">
+                    <w14:rot w14:lat="0" w14:lon="0" w14:rev="0"/>
+                  </w14:lightRig>
+                </w14:scene3d>
+              </w:rPr>
+              <w:t>1.3</w:t>
+            </w:r>
+            <w:r>
+              <w:rPr>
+                <w:rFonts w:asciiTheme="minorHAnsi" w:hAnsiTheme="minorHAnsi"/>
+                <w:noProof/>
+                <w:sz w:val="22"/>
+                <w:szCs w:val="22"/>
+              </w:rPr>
+              <w:tab/>
+            </w:r>
+            <w:r>
+              <w:rPr>
+                <w:rStyle w:val="Lienhypertexte"/>
+                <w:noProof/>
+              </w:rPr>
+              <w:t>How SQL Injections Work</w:t>
+            </w:r>
+            <w:r>
+              <w:rPr>
+                <w:noProof/>
+                <w:webHidden/>
+              </w:rPr>
+              <w:tab/>
+            </w:r>
+            <w:r>
+              <w:rPr>
+                <w:noProof/>
+                <w:webHidden/>
+              </w:rPr>
+              <w:fldChar w:fldCharType="begin"/>
+            </w:r>
+            <w:r>
+              <w:rPr>
+                <w:noProof/>
+                <w:webHidden/>
+              </w:rPr>
+              <w:instrText xml:space="preserve"> PAGEREF _Toc136903118 \h </w:instrText>
+            </w:r>
+            <w:r>
+              <w:rPr>
+                <w:noProof/>
+                <w:webHidden/>
+              </w:rPr>
+            </w:r>
+            <w:r>
+              <w:rPr>
+                <w:noProof/>
+                <w:webHidden/>
+              </w:rPr>
+              <w:fldChar w:fldCharType="separate"/>
+            </w:r>
+            <w:r>
+              <w:rPr>
+                <w:noProof/>
+                <w:webHidden/>
+              </w:rPr>
+              <w:t>14</w:t>
+            </w:r>
+            <w:r>
+              <w:rPr>
+                <w:noProof/>
+                <w:webHidden/>
+              </w:rPr>
+              <w:fldChar w:fldCharType="end"/>
+            </w:r>
+          </w:hyperlink>
+        </w:p>
+        <w:p>
+          <w:pPr>
+            <w:pStyle w:val="TM3"/>
+            <w:tabs>
+              <w:tab w:val="left" w:pos="1540"/>
+              <w:tab w:val="right" w:leader="dot" w:pos="9062"/>
+            </w:tabs>
+            <w:rPr>
+              <w:rFonts w:asciiTheme="minorHAnsi" w:hAnsiTheme="minorHAnsi"/>
+              <w:noProof/>
+              <w:sz w:val="22"/>
+              <w:szCs w:val="22"/>
+            </w:rPr>
+          </w:pPr>
+          <w:hyperlink w:anchor="_Toc136903119" w:history="1">
+            <w:r>
+              <w:rPr>
+                <w:rStyle w:val="Lienhypertexte"/>
+                <w:bCs/>
+                <w:noProof/>
+                <w14:scene3d>
+                  <w14:camera w14:prst="orthographicFront"/>
+                  <w14:lightRig w14:rig="threePt" w14:dir="t">
+                    <w14:rot w14:lat="0" w14:lon="0" w14:rev="0"/>
+                  </w14:lightRig>
+                </w14:scene3d>
+              </w:rPr>
+              <w:t>1.3.1</w:t>
+            </w:r>
+            <w:r>
+              <w:rPr>
+                <w:rFonts w:asciiTheme="minorHAnsi" w:hAnsiTheme="minorHAnsi"/>
+                <w:noProof/>
+                <w:sz w:val="22"/>
+                <w:szCs w:val="22"/>
+              </w:rPr>
+              <w:tab/>
+            </w:r>
+            <w:r>
+              <w:rPr>
+                <w:rStyle w:val="Lienhypertexte"/>
+                <w:noProof/>
+              </w:rPr>
+              <w:t>Definition</w:t>
+            </w:r>
+            <w:r>
+              <w:rPr>
+                <w:noProof/>
+                <w:webHidden/>
+              </w:rPr>
+              <w:tab/>
+            </w:r>
+            <w:r>
+              <w:rPr>
+                <w:noProof/>
+                <w:webHidden/>
+              </w:rPr>
+              <w:fldChar w:fldCharType="begin"/>
+            </w:r>
+            <w:r>
+              <w:rPr>
+                <w:noProof/>
+                <w:webHidden/>
+              </w:rPr>
+              <w:instrText xml:space="preserve"> PAGEREF _Toc136903119 \h </w:instrText>
+            </w:r>
+            <w:r>
+              <w:rPr>
+                <w:noProof/>
+                <w:webHidden/>
+              </w:rPr>
+            </w:r>
+            <w:r>
+              <w:rPr>
+                <w:noProof/>
+                <w:webHidden/>
+              </w:rPr>
+              <w:fldChar w:fldCharType="separate"/>
+            </w:r>
+            <w:r>
+              <w:rPr>
+                <w:noProof/>
+                <w:webHidden/>
+              </w:rPr>
+              <w:t>14</w:t>
+            </w:r>
+            <w:r>
+              <w:rPr>
+                <w:noProof/>
+                <w:webHidden/>
+              </w:rPr>
+              <w:fldChar w:fldCharType="end"/>
+            </w:r>
+          </w:hyperlink>
+        </w:p>
+        <w:p>
+          <w:pPr>
+            <w:pStyle w:val="TM2"/>
+            <w:tabs>
+              <w:tab w:val="left" w:pos="1100"/>
+              <w:tab w:val="right" w:leader="dot" w:pos="9062"/>
+            </w:tabs>
+            <w:rPr>
+              <w:rFonts w:asciiTheme="minorHAnsi" w:hAnsiTheme="minorHAnsi"/>
+              <w:noProof/>
+              <w:sz w:val="22"/>
+              <w:szCs w:val="22"/>
+            </w:rPr>
+          </w:pPr>
+          <w:hyperlink w:anchor="_Toc136903120" w:history="1">
+            <w:r>
+              <w:rPr>
+                <w:rStyle w:val="Lienhypertexte"/>
+                <w:bCs/>
+                <w:noProof/>
+                <w14:scene3d>
+                  <w14:camera w14:prst="orthographicFront"/>
+                  <w14:lightRig w14:rig="threePt" w14:dir="t">
+                    <w14:rot w14:lat="0" w14:lon="0" w14:rev="0"/>
+                  </w14:lightRig>
+                </w14:scene3d>
+              </w:rPr>
+              <w:t>1.4</w:t>
+            </w:r>
+            <w:r>
+              <w:rPr>
+                <w:rFonts w:asciiTheme="minorHAnsi" w:hAnsiTheme="minorHAnsi"/>
+                <w:noProof/>
+                <w:sz w:val="22"/>
+                <w:szCs w:val="22"/>
+              </w:rPr>
+              <w:tab/>
+            </w:r>
+            <w:r>
+              <w:rPr>
+                <w:rStyle w:val="Lienhypertexte"/>
+                <w:noProof/>
+              </w:rPr>
+              <w:t>Techniques of SQL Injections</w:t>
+            </w:r>
+            <w:r>
+              <w:rPr>
+                <w:noProof/>
+                <w:webHidden/>
+              </w:rPr>
+              <w:tab/>
+            </w:r>
+            <w:r>
+              <w:rPr>
+                <w:noProof/>
+                <w:webHidden/>
+              </w:rPr>
+              <w:fldChar w:fldCharType="begin"/>
+            </w:r>
+            <w:r>
+              <w:rPr>
+                <w:noProof/>
+                <w:webHidden/>
+              </w:rPr>
+              <w:instrText xml:space="preserve"> PAGEREF _Toc136903120 \h </w:instrText>
+            </w:r>
+            <w:r>
+              <w:rPr>
+                <w:noProof/>
+                <w:webHidden/>
+              </w:rPr>
+            </w:r>
+            <w:r>
+              <w:rPr>
+                <w:noProof/>
+                <w:webHidden/>
+              </w:rPr>
+              <w:fldChar w:fldCharType="separate"/>
+            </w:r>
+            <w:r>
+              <w:rPr>
+                <w:noProof/>
+                <w:webHidden/>
+              </w:rPr>
+              <w:t>16</w:t>
+            </w:r>
+            <w:r>
+              <w:rPr>
+                <w:noProof/>
+                <w:webHidden/>
+              </w:rPr>
+              <w:fldChar w:fldCharType="end"/>
+            </w:r>
+          </w:hyperlink>
+        </w:p>
+        <w:p>
+          <w:pPr>
+            <w:pStyle w:val="TM3"/>
+            <w:tabs>
+              <w:tab w:val="left" w:pos="1540"/>
+              <w:tab w:val="right" w:leader="dot" w:pos="9062"/>
+            </w:tabs>
+            <w:rPr>
+              <w:rFonts w:asciiTheme="minorHAnsi" w:hAnsiTheme="minorHAnsi"/>
+              <w:noProof/>
+              <w:sz w:val="22"/>
+              <w:szCs w:val="22"/>
+            </w:rPr>
+          </w:pPr>
+          <w:hyperlink w:anchor="_Toc136903121" w:history="1">
+            <w:r>
+              <w:rPr>
+                <w:rStyle w:val="Lienhypertexte"/>
+                <w:bCs/>
+                <w:noProof/>
+                <w14:scene3d>
+                  <w14:camera w14:prst="orthographicFront"/>
+                  <w14:lightRig w14:rig="threePt" w14:dir="t">
+                    <w14:rot w14:lat="0" w14:lon="0" w14:rev="0"/>
+                  </w14:lightRig>
+                </w14:scene3d>
+              </w:rPr>
+              <w:t>1.4.1</w:t>
+            </w:r>
+            <w:r>
+              <w:rPr>
+                <w:rFonts w:asciiTheme="minorHAnsi" w:hAnsiTheme="minorHAnsi"/>
+                <w:noProof/>
+                <w:sz w:val="22"/>
+                <w:szCs w:val="22"/>
+              </w:rPr>
+              <w:tab/>
+            </w:r>
+            <w:r>
+              <w:rPr>
+                <w:rStyle w:val="Lienhypertexte"/>
+                <w:noProof/>
+              </w:rPr>
+              <w:t>Tautologies</w:t>
+            </w:r>
+            <w:r>
+              <w:rPr>
+                <w:noProof/>
+                <w:webHidden/>
+              </w:rPr>
+              <w:tab/>
+            </w:r>
+            <w:r>
+              <w:rPr>
+                <w:noProof/>
+                <w:webHidden/>
+              </w:rPr>
+              <w:fldChar w:fldCharType="begin"/>
+            </w:r>
+            <w:r>
+              <w:rPr>
+                <w:noProof/>
+                <w:webHidden/>
+              </w:rPr>
+              <w:instrText xml:space="preserve"> PAGEREF _Toc136903121 \h </w:instrText>
+            </w:r>
+            <w:r>
+              <w:rPr>
+                <w:noProof/>
+                <w:webHidden/>
+              </w:rPr>
+            </w:r>
+            <w:r>
+              <w:rPr>
+                <w:noProof/>
+                <w:webHidden/>
+              </w:rPr>
+              <w:fldChar w:fldCharType="separate"/>
+            </w:r>
+            <w:r>
+              <w:rPr>
+                <w:noProof/>
+                <w:webHidden/>
+              </w:rPr>
+              <w:t>16</w:t>
+            </w:r>
+            <w:r>
+              <w:rPr>
+                <w:noProof/>
+                <w:webHidden/>
+              </w:rPr>
+              <w:fldChar w:fldCharType="end"/>
+            </w:r>
+          </w:hyperlink>
+        </w:p>
+        <w:p>
+          <w:pPr>
+            <w:pStyle w:val="TM3"/>
+            <w:tabs>
+              <w:tab w:val="left" w:pos="1540"/>
+              <w:tab w:val="right" w:leader="dot" w:pos="9062"/>
+            </w:tabs>
+            <w:rPr>
+              <w:rFonts w:asciiTheme="minorHAnsi" w:hAnsiTheme="minorHAnsi"/>
+              <w:noProof/>
+              <w:sz w:val="22"/>
+              <w:szCs w:val="22"/>
+            </w:rPr>
+          </w:pPr>
+          <w:hyperlink w:anchor="_Toc136903122" w:history="1">
+            <w:r>
+              <w:rPr>
+                <w:rStyle w:val="Lienhypertexte"/>
+                <w:bCs/>
+                <w:noProof/>
+                <w14:scene3d>
+                  <w14:camera w14:prst="orthographicFront"/>
+                  <w14:lightRig w14:rig="threePt" w14:dir="t">
+                    <w14:rot w14:lat="0" w14:lon="0" w14:rev="0"/>
+                  </w14:lightRig>
+                </w14:scene3d>
+              </w:rPr>
+              <w:t>1.4.2</w:t>
+            </w:r>
+            <w:r>
+              <w:rPr>
+                <w:rFonts w:asciiTheme="minorHAnsi" w:hAnsiTheme="minorHAnsi"/>
+                <w:noProof/>
+                <w:sz w:val="22"/>
+                <w:szCs w:val="22"/>
+              </w:rPr>
+              <w:tab/>
+            </w:r>
+            <w:r>
+              <w:rPr>
+                <w:rStyle w:val="Lienhypertexte"/>
+                <w:noProof/>
+              </w:rPr>
+              <w:t>Error based SQL injection</w:t>
+            </w:r>
+            <w:r>
+              <w:rPr>
+                <w:noProof/>
+                <w:webHidden/>
+              </w:rPr>
+              <w:tab/>
+            </w:r>
+            <w:r>
+              <w:rPr>
+                <w:noProof/>
+                <w:webHidden/>
+              </w:rPr>
+              <w:fldChar w:fldCharType="begin"/>
+            </w:r>
+            <w:r>
+              <w:rPr>
+                <w:noProof/>
+                <w:webHidden/>
+              </w:rPr>
+              <w:instrText xml:space="preserve"> PAGEREF _Toc136903122 \h </w:instrText>
+            </w:r>
+            <w:r>
+              <w:rPr>
+                <w:noProof/>
+                <w:webHidden/>
+              </w:rPr>
+            </w:r>
+            <w:r>
+              <w:rPr>
+                <w:noProof/>
+                <w:webHidden/>
+              </w:rPr>
+              <w:fldChar w:fldCharType="separate"/>
+            </w:r>
+            <w:r>
+              <w:rPr>
+                <w:noProof/>
+                <w:webHidden/>
+              </w:rPr>
+              <w:t>16</w:t>
+            </w:r>
+            <w:r>
+              <w:rPr>
+                <w:noProof/>
+                <w:webHidden/>
+              </w:rPr>
+              <w:fldChar w:fldCharType="end"/>
+            </w:r>
+          </w:hyperlink>
+        </w:p>
+        <w:p>
+          <w:pPr>
+            <w:pStyle w:val="TM3"/>
+            <w:tabs>
+              <w:tab w:val="left" w:pos="1540"/>
+              <w:tab w:val="right" w:leader="dot" w:pos="9062"/>
+            </w:tabs>
+            <w:rPr>
+              <w:rFonts w:asciiTheme="minorHAnsi" w:hAnsiTheme="minorHAnsi"/>
+              <w:noProof/>
+              <w:sz w:val="22"/>
+              <w:szCs w:val="22"/>
+            </w:rPr>
+          </w:pPr>
+          <w:hyperlink w:anchor="_Toc136903123" w:history="1">
+            <w:r>
+              <w:rPr>
+                <w:rStyle w:val="Lienhypertexte"/>
+                <w:bCs/>
+                <w:noProof/>
+                <w14:scene3d>
+                  <w14:camera w14:prst="orthographicFront"/>
+                  <w14:lightRig w14:rig="threePt" w14:dir="t">
+                    <w14:rot w14:lat="0" w14:lon="0" w14:rev="0"/>
+                  </w14:lightRig>
+                </w14:scene3d>
+              </w:rPr>
+              <w:t>1.4.3</w:t>
+            </w:r>
+            <w:r>
+              <w:rPr>
+                <w:rFonts w:asciiTheme="minorHAnsi" w:hAnsiTheme="minorHAnsi"/>
+                <w:noProof/>
+                <w:sz w:val="22"/>
+                <w:szCs w:val="22"/>
+              </w:rPr>
+              <w:tab/>
+            </w:r>
+            <w:r>
+              <w:rPr>
+                <w:rStyle w:val="Lienhypertexte"/>
+                <w:noProof/>
+              </w:rPr>
+              <w:t>Blind SQL Injection</w:t>
+            </w:r>
+            <w:r>
+              <w:rPr>
+                <w:noProof/>
+                <w:webHidden/>
+              </w:rPr>
+              <w:tab/>
+            </w:r>
+            <w:r>
+              <w:rPr>
+                <w:noProof/>
+                <w:webHidden/>
+              </w:rPr>
+              <w:fldChar w:fldCharType="begin"/>
+            </w:r>
+            <w:r>
+              <w:rPr>
+                <w:noProof/>
+                <w:webHidden/>
+              </w:rPr>
+              <w:instrText xml:space="preserve"> PAGEREF _Toc136903123 \h </w:instrText>
+            </w:r>
+            <w:r>
+              <w:rPr>
+                <w:noProof/>
+                <w:webHidden/>
+              </w:rPr>
+            </w:r>
+            <w:r>
+              <w:rPr>
+                <w:noProof/>
+                <w:webHidden/>
+              </w:rPr>
+              <w:fldChar w:fldCharType="separate"/>
+            </w:r>
+            <w:r>
+              <w:rPr>
+                <w:noProof/>
+                <w:webHidden/>
+              </w:rPr>
+              <w:t>21</w:t>
+            </w:r>
+            <w:r>
+              <w:rPr>
+                <w:noProof/>
+                <w:webHidden/>
+              </w:rPr>
+              <w:fldChar w:fldCharType="end"/>
+            </w:r>
+          </w:hyperlink>
+        </w:p>
+        <w:p>
+          <w:pPr>
+            <w:pStyle w:val="TM3"/>
+            <w:tabs>
+              <w:tab w:val="left" w:pos="1540"/>
+              <w:tab w:val="right" w:leader="dot" w:pos="9062"/>
+            </w:tabs>
+            <w:rPr>
+              <w:rFonts w:asciiTheme="minorHAnsi" w:hAnsiTheme="minorHAnsi"/>
+              <w:noProof/>
+              <w:sz w:val="22"/>
+              <w:szCs w:val="22"/>
+            </w:rPr>
+          </w:pPr>
+          <w:hyperlink w:anchor="_Toc136903124" w:history="1">
+            <w:r>
+              <w:rPr>
+                <w:rStyle w:val="Lienhypertexte"/>
+                <w:bCs/>
+                <w:noProof/>
+                <w14:scene3d>
+                  <w14:camera w14:prst="orthographicFront"/>
+                  <w14:lightRig w14:rig="threePt" w14:dir="t">
+                    <w14:rot w14:lat="0" w14:lon="0" w14:rev="0"/>
+                  </w14:lightRig>
+                </w14:scene3d>
+              </w:rPr>
+              <w:t>1.4.4</w:t>
+            </w:r>
+            <w:r>
+              <w:rPr>
+                <w:rFonts w:asciiTheme="minorHAnsi" w:hAnsiTheme="minorHAnsi"/>
+                <w:noProof/>
+                <w:sz w:val="22"/>
+                <w:szCs w:val="22"/>
+              </w:rPr>
+              <w:tab/>
+            </w:r>
+            <w:r>
+              <w:rPr>
+                <w:rStyle w:val="Lienhypertexte"/>
+                <w:noProof/>
+              </w:rPr>
+              <w:t>Union-based SQL Injections</w:t>
+            </w:r>
+            <w:r>
+              <w:rPr>
+                <w:noProof/>
+                <w:webHidden/>
+              </w:rPr>
+              <w:tab/>
+            </w:r>
+            <w:r>
+              <w:rPr>
+                <w:noProof/>
+                <w:webHidden/>
+              </w:rPr>
+              <w:fldChar w:fldCharType="begin"/>
+            </w:r>
+            <w:r>
+              <w:rPr>
+                <w:noProof/>
+                <w:webHidden/>
+              </w:rPr>
+              <w:instrText xml:space="preserve"> PAGEREF _Toc136903124 \h </w:instrText>
+            </w:r>
+            <w:r>
+              <w:rPr>
+                <w:noProof/>
+                <w:webHidden/>
+              </w:rPr>
+            </w:r>
+            <w:r>
+              <w:rPr>
+                <w:noProof/>
+                <w:webHidden/>
+              </w:rPr>
+              <w:fldChar w:fldCharType="separate"/>
+            </w:r>
+            <w:r>
+              <w:rPr>
+                <w:noProof/>
+                <w:webHidden/>
+              </w:rPr>
+              <w:t>23</w:t>
+            </w:r>
+            <w:r>
+              <w:rPr>
+                <w:noProof/>
+                <w:webHidden/>
+              </w:rPr>
+              <w:fldChar w:fldCharType="end"/>
+            </w:r>
+          </w:hyperlink>
+        </w:p>
+        <w:p>
+          <w:pPr>
+            <w:pStyle w:val="TM2"/>
+            <w:tabs>
+              <w:tab w:val="left" w:pos="1100"/>
+              <w:tab w:val="right" w:leader="dot" w:pos="9062"/>
+            </w:tabs>
+            <w:rPr>
+              <w:rFonts w:asciiTheme="minorHAnsi" w:hAnsiTheme="minorHAnsi"/>
+              <w:noProof/>
+              <w:sz w:val="22"/>
+              <w:szCs w:val="22"/>
+            </w:rPr>
+          </w:pPr>
+          <w:hyperlink w:anchor="_Toc136903125" w:history="1">
+            <w:r>
+              <w:rPr>
+                <w:rStyle w:val="Lienhypertexte"/>
+                <w:bCs/>
+                <w:noProof/>
+                <w14:scene3d>
+                  <w14:camera w14:prst="orthographicFront"/>
+                  <w14:lightRig w14:rig="threePt" w14:dir="t">
+                    <w14:rot w14:lat="0" w14:lon="0" w14:rev="0"/>
+                  </w14:lightRig>
+                </w14:scene3d>
+              </w:rPr>
+              <w:t>1.5</w:t>
+            </w:r>
+            <w:r>
+              <w:rPr>
+                <w:rFonts w:asciiTheme="minorHAnsi" w:hAnsiTheme="minorHAnsi"/>
+                <w:noProof/>
+                <w:sz w:val="22"/>
+                <w:szCs w:val="22"/>
+              </w:rPr>
+              <w:tab/>
+            </w:r>
+            <w:r>
+              <w:rPr>
+                <w:rStyle w:val="Lienhypertexte"/>
+                <w:noProof/>
+              </w:rPr>
+              <w:t>SQL Injection Defense Techniques</w:t>
+            </w:r>
+            <w:r>
+              <w:rPr>
+                <w:noProof/>
+                <w:webHidden/>
+              </w:rPr>
+              <w:tab/>
+            </w:r>
+            <w:r>
+              <w:rPr>
+                <w:noProof/>
+                <w:webHidden/>
+              </w:rPr>
+              <w:fldChar w:fldCharType="begin"/>
+            </w:r>
+            <w:r>
+              <w:rPr>
+                <w:noProof/>
+                <w:webHidden/>
+              </w:rPr>
+              <w:instrText xml:space="preserve"> PAGEREF _Toc136903125 \h </w:instrText>
+            </w:r>
+            <w:r>
+              <w:rPr>
+                <w:noProof/>
+                <w:webHidden/>
+              </w:rPr>
+            </w:r>
+            <w:r>
+              <w:rPr>
+                <w:noProof/>
+                <w:webHidden/>
+              </w:rPr>
+              <w:fldChar w:fldCharType="separate"/>
+            </w:r>
+            <w:r>
+              <w:rPr>
+                <w:noProof/>
+                <w:webHidden/>
+              </w:rPr>
+              <w:t>25</w:t>
+            </w:r>
+            <w:r>
+              <w:rPr>
+                <w:noProof/>
+                <w:webHidden/>
+              </w:rPr>
+              <w:fldChar w:fldCharType="end"/>
+            </w:r>
+          </w:hyperlink>
+        </w:p>
+        <w:p>
+          <w:pPr>
+            <w:pStyle w:val="TM3"/>
+            <w:tabs>
+              <w:tab w:val="left" w:pos="1540"/>
+              <w:tab w:val="right" w:leader="dot" w:pos="9062"/>
+            </w:tabs>
+            <w:rPr>
+              <w:rFonts w:asciiTheme="minorHAnsi" w:hAnsiTheme="minorHAnsi"/>
+              <w:noProof/>
+              <w:sz w:val="22"/>
+              <w:szCs w:val="22"/>
+            </w:rPr>
+          </w:pPr>
+          <w:hyperlink w:anchor="_Toc136903126" w:history="1">
+            <w:r>
+              <w:rPr>
+                <w:rStyle w:val="Lienhypertexte"/>
+                <w:bCs/>
+                <w:noProof/>
+                <w14:scene3d>
+                  <w14:camera w14:prst="orthographicFront"/>
+                  <w14:lightRig w14:rig="threePt" w14:dir="t">
+                    <w14:rot w14:lat="0" w14:lon="0" w14:rev="0"/>
+                  </w14:lightRig>
+                </w14:scene3d>
+              </w:rPr>
+              <w:t>1.5.1</w:t>
+            </w:r>
+            <w:r>
+              <w:rPr>
+                <w:rFonts w:asciiTheme="minorHAnsi" w:hAnsiTheme="minorHAnsi"/>
+                <w:noProof/>
+                <w:sz w:val="22"/>
+                <w:szCs w:val="22"/>
+              </w:rPr>
+              <w:tab/>
+            </w:r>
+            <w:r>
+              <w:rPr>
+                <w:rStyle w:val="Lienhypertexte"/>
+                <w:noProof/>
+              </w:rPr>
+              <w:t>Escaping</w:t>
+            </w:r>
+            <w:r>
+              <w:rPr>
+                <w:noProof/>
+                <w:webHidden/>
+              </w:rPr>
+              <w:tab/>
+            </w:r>
+            <w:r>
+              <w:rPr>
+                <w:noProof/>
+                <w:webHidden/>
+              </w:rPr>
+              <w:fldChar w:fldCharType="begin"/>
+            </w:r>
+            <w:r>
+              <w:rPr>
+                <w:noProof/>
+                <w:webHidden/>
+              </w:rPr>
+              <w:instrText xml:space="preserve"> PAGEREF _Toc136903126 \h </w:instrText>
+            </w:r>
+            <w:r>
+              <w:rPr>
+                <w:noProof/>
+                <w:webHidden/>
+              </w:rPr>
+            </w:r>
+            <w:r>
+              <w:rPr>
+                <w:noProof/>
+                <w:webHidden/>
+              </w:rPr>
+              <w:fldChar w:fldCharType="separate"/>
+            </w:r>
+            <w:r>
+              <w:rPr>
+                <w:noProof/>
+                <w:webHidden/>
+              </w:rPr>
+              <w:t>25</w:t>
+            </w:r>
+            <w:r>
+              <w:rPr>
+                <w:noProof/>
+                <w:webHidden/>
+              </w:rPr>
+              <w:fldChar w:fldCharType="end"/>
+            </w:r>
+          </w:hyperlink>
+        </w:p>
+        <w:p>
+          <w:pPr>
+            <w:pStyle w:val="TM3"/>
+            <w:tabs>
+              <w:tab w:val="left" w:pos="1540"/>
+              <w:tab w:val="right" w:leader="dot" w:pos="9062"/>
+            </w:tabs>
+            <w:rPr>
+              <w:rFonts w:asciiTheme="minorHAnsi" w:hAnsiTheme="minorHAnsi"/>
+              <w:noProof/>
+              <w:sz w:val="22"/>
+              <w:szCs w:val="22"/>
+            </w:rPr>
+          </w:pPr>
+          <w:hyperlink w:anchor="_Toc136903127" w:history="1">
+            <w:r>
+              <w:rPr>
+                <w:rStyle w:val="Lienhypertexte"/>
+                <w:bCs/>
+                <w:noProof/>
+                <w14:scene3d>
+                  <w14:camera w14:prst="orthographicFront"/>
+                  <w14:lightRig w14:rig="threePt" w14:dir="t">
+                    <w14:rot w14:lat="0" w14:lon="0" w14:rev="0"/>
+                  </w14:lightRig>
+                </w14:scene3d>
+              </w:rPr>
+              <w:t>1.5.2</w:t>
+            </w:r>
+            <w:r>
+              <w:rPr>
+                <w:rFonts w:asciiTheme="minorHAnsi" w:hAnsiTheme="minorHAnsi"/>
+                <w:noProof/>
+                <w:sz w:val="22"/>
+                <w:szCs w:val="22"/>
+              </w:rPr>
+              <w:tab/>
+            </w:r>
+            <w:r>
+              <w:rPr>
+                <w:rStyle w:val="Lienhypertexte"/>
+                <w:noProof/>
+              </w:rPr>
+              <w:t>Input validation</w:t>
+            </w:r>
+            <w:r>
+              <w:rPr>
+                <w:noProof/>
+                <w:webHidden/>
+              </w:rPr>
+              <w:tab/>
+            </w:r>
+            <w:r>
+              <w:rPr>
+                <w:noProof/>
+                <w:webHidden/>
+              </w:rPr>
+              <w:fldChar w:fldCharType="begin"/>
+            </w:r>
+            <w:r>
+              <w:rPr>
+                <w:noProof/>
+                <w:webHidden/>
+              </w:rPr>
+              <w:instrText xml:space="preserve"> PAGEREF _Toc136903127 \h </w:instrText>
+            </w:r>
+            <w:r>
+              <w:rPr>
+                <w:noProof/>
+                <w:webHidden/>
+              </w:rPr>
+            </w:r>
+            <w:r>
+              <w:rPr>
+                <w:noProof/>
+                <w:webHidden/>
+              </w:rPr>
+              <w:fldChar w:fldCharType="separate"/>
+            </w:r>
+            <w:r>
+              <w:rPr>
+                <w:noProof/>
+                <w:webHidden/>
+              </w:rPr>
+              <w:t>25</w:t>
+            </w:r>
+            <w:r>
+              <w:rPr>
+                <w:noProof/>
+                <w:webHidden/>
+              </w:rPr>
+              <w:fldChar w:fldCharType="end"/>
+            </w:r>
+          </w:hyperlink>
+        </w:p>
+        <w:p>
+          <w:pPr>
+            <w:pStyle w:val="TM3"/>
+            <w:tabs>
+              <w:tab w:val="left" w:pos="1540"/>
+              <w:tab w:val="right" w:leader="dot" w:pos="9062"/>
+            </w:tabs>
+            <w:rPr>
+              <w:rFonts w:asciiTheme="minorHAnsi" w:hAnsiTheme="minorHAnsi"/>
+              <w:noProof/>
+              <w:sz w:val="22"/>
+              <w:szCs w:val="22"/>
+            </w:rPr>
+          </w:pPr>
+          <w:hyperlink w:anchor="_Toc136903128" w:history="1">
+            <w:r>
+              <w:rPr>
+                <w:rStyle w:val="Lienhypertexte"/>
+                <w:bCs/>
+                <w:noProof/>
+                <w14:scene3d>
+                  <w14:camera w14:prst="orthographicFront"/>
+                  <w14:lightRig w14:rig="threePt" w14:dir="t">
+                    <w14:rot w14:lat="0" w14:lon="0" w14:rev="0"/>
+                  </w14:lightRig>
+                </w14:scene3d>
+              </w:rPr>
+              <w:t>1.5.3</w:t>
+            </w:r>
+            <w:r>
+              <w:rPr>
+                <w:rFonts w:asciiTheme="minorHAnsi" w:hAnsiTheme="minorHAnsi"/>
+                <w:noProof/>
+                <w:sz w:val="22"/>
+                <w:szCs w:val="22"/>
+              </w:rPr>
+              <w:tab/>
+            </w:r>
+            <w:r>
+              <w:rPr>
+                <w:rStyle w:val="Lienhypertexte"/>
+                <w:noProof/>
+              </w:rPr>
+              <w:t>Parameterized queries</w:t>
+            </w:r>
+            <w:r>
+              <w:rPr>
+                <w:noProof/>
+                <w:webHidden/>
+              </w:rPr>
+              <w:tab/>
+            </w:r>
+            <w:r>
+              <w:rPr>
+                <w:noProof/>
+                <w:webHidden/>
+              </w:rPr>
+              <w:fldChar w:fldCharType="begin"/>
+            </w:r>
+            <w:r>
+              <w:rPr>
+                <w:noProof/>
+                <w:webHidden/>
+              </w:rPr>
+              <w:instrText xml:space="preserve"> PAGEREF _Toc136903128 \h </w:instrText>
+            </w:r>
+            <w:r>
+              <w:rPr>
+                <w:noProof/>
+                <w:webHidden/>
+              </w:rPr>
+            </w:r>
+            <w:r>
+              <w:rPr>
+                <w:noProof/>
+                <w:webHidden/>
+              </w:rPr>
+              <w:fldChar w:fldCharType="separate"/>
+            </w:r>
+            <w:r>
+              <w:rPr>
+                <w:noProof/>
+                <w:webHidden/>
+              </w:rPr>
+              <w:t>27</w:t>
+            </w:r>
+            <w:r>
+              <w:rPr>
+                <w:noProof/>
+                <w:webHidden/>
+              </w:rPr>
+              <w:fldChar w:fldCharType="end"/>
+            </w:r>
+          </w:hyperlink>
+        </w:p>
+        <w:p>
+          <w:pPr>
+            <w:pStyle w:val="TM3"/>
+            <w:tabs>
+              <w:tab w:val="left" w:pos="1540"/>
+              <w:tab w:val="right" w:leader="dot" w:pos="9062"/>
+            </w:tabs>
+            <w:rPr>
+              <w:rFonts w:asciiTheme="minorHAnsi" w:hAnsiTheme="minorHAnsi"/>
+              <w:noProof/>
+              <w:sz w:val="22"/>
+              <w:szCs w:val="22"/>
+            </w:rPr>
+          </w:pPr>
+          <w:hyperlink w:anchor="_Toc136903129" w:history="1">
+            <w:r>
+              <w:rPr>
+                <w:rStyle w:val="Lienhypertexte"/>
+                <w:bCs/>
+                <w:noProof/>
+                <w14:scene3d>
+                  <w14:camera w14:prst="orthographicFront"/>
+                  <w14:lightRig w14:rig="threePt" w14:dir="t">
+                    <w14:rot w14:lat="0" w14:lon="0" w14:rev="0"/>
+                  </w14:lightRig>
+                </w14:scene3d>
+              </w:rPr>
+              <w:t>1.5.4</w:t>
+            </w:r>
+            <w:r>
+              <w:rPr>
+                <w:rFonts w:asciiTheme="minorHAnsi" w:hAnsiTheme="minorHAnsi"/>
+                <w:noProof/>
+                <w:sz w:val="22"/>
+                <w:szCs w:val="22"/>
+              </w:rPr>
+              <w:tab/>
+            </w:r>
+            <w:r>
+              <w:rPr>
+                <w:rStyle w:val="Lienhypertexte"/>
+                <w:noProof/>
+              </w:rPr>
+              <w:t>Web Application firewalls WAF</w:t>
+            </w:r>
+            <w:r>
+              <w:rPr>
+                <w:noProof/>
+                <w:webHidden/>
+              </w:rPr>
+              <w:tab/>
+            </w:r>
+            <w:r>
+              <w:rPr>
+                <w:noProof/>
+                <w:webHidden/>
+              </w:rPr>
+              <w:fldChar w:fldCharType="begin"/>
+            </w:r>
+            <w:r>
+              <w:rPr>
+                <w:noProof/>
+                <w:webHidden/>
+              </w:rPr>
+              <w:instrText xml:space="preserve"> PAGEREF _Toc136903129 \h </w:instrText>
+            </w:r>
+            <w:r>
+              <w:rPr>
+                <w:noProof/>
+                <w:webHidden/>
+              </w:rPr>
+            </w:r>
+            <w:r>
+              <w:rPr>
+                <w:noProof/>
+                <w:webHidden/>
+              </w:rPr>
+              <w:fldChar w:fldCharType="separate"/>
+            </w:r>
+            <w:r>
+              <w:rPr>
+                <w:noProof/>
+                <w:webHidden/>
+              </w:rPr>
+              <w:t>28</w:t>
+            </w:r>
+            <w:r>
+              <w:rPr>
+                <w:noProof/>
+                <w:webHidden/>
+              </w:rPr>
+              <w:fldChar w:fldCharType="end"/>
+            </w:r>
+          </w:hyperlink>
+        </w:p>
+        <w:p>
+          <w:pPr>
+            <w:pStyle w:val="TM2"/>
+            <w:tabs>
+              <w:tab w:val="left" w:pos="1100"/>
+              <w:tab w:val="right" w:leader="dot" w:pos="9062"/>
+            </w:tabs>
+            <w:rPr>
+              <w:rFonts w:asciiTheme="minorHAnsi" w:hAnsiTheme="minorHAnsi"/>
+              <w:noProof/>
+              <w:sz w:val="22"/>
+              <w:szCs w:val="22"/>
+            </w:rPr>
+          </w:pPr>
+          <w:hyperlink w:anchor="_Toc136903130" w:history="1">
+            <w:r>
+              <w:rPr>
+                <w:rStyle w:val="Lienhypertexte"/>
+                <w:bCs/>
+                <w:noProof/>
+                <w14:scene3d>
+                  <w14:camera w14:prst="orthographicFront"/>
+                  <w14:lightRig w14:rig="threePt" w14:dir="t">
+                    <w14:rot w14:lat="0" w14:lon="0" w14:rev="0"/>
+                  </w14:lightRig>
+                </w14:scene3d>
+              </w:rPr>
+              <w:t>1.6</w:t>
+            </w:r>
+            <w:r>
+              <w:rPr>
+                <w:rFonts w:asciiTheme="minorHAnsi" w:hAnsiTheme="minorHAnsi"/>
+                <w:noProof/>
+                <w:sz w:val="22"/>
+                <w:szCs w:val="22"/>
+              </w:rPr>
+              <w:tab/>
+            </w:r>
+            <w:r>
+              <w:rPr>
+                <w:rStyle w:val="Lienhypertexte"/>
+                <w:noProof/>
+              </w:rPr>
+              <w:t>Future of SQL Injection Detection</w:t>
+            </w:r>
+            <w:r>
+              <w:rPr>
+                <w:noProof/>
+                <w:webHidden/>
+              </w:rPr>
+              <w:tab/>
+            </w:r>
+            <w:r>
+              <w:rPr>
+                <w:noProof/>
+                <w:webHidden/>
+              </w:rPr>
+              <w:fldChar w:fldCharType="begin"/>
+            </w:r>
+            <w:r>
+              <w:rPr>
+                <w:noProof/>
+                <w:webHidden/>
+              </w:rPr>
+              <w:instrText xml:space="preserve"> PAGEREF _Toc136903130 \h </w:instrText>
+            </w:r>
+            <w:r>
+              <w:rPr>
+                <w:noProof/>
+                <w:webHidden/>
+              </w:rPr>
+            </w:r>
+            <w:r>
+              <w:rPr>
+                <w:noProof/>
+                <w:webHidden/>
+              </w:rPr>
+              <w:fldChar w:fldCharType="separate"/>
+            </w:r>
+            <w:r>
+              <w:rPr>
+                <w:noProof/>
+                <w:webHidden/>
+              </w:rPr>
+              <w:t>28</w:t>
+            </w:r>
+            <w:r>
+              <w:rPr>
+                <w:noProof/>
+                <w:webHidden/>
+              </w:rPr>
+              <w:fldChar w:fldCharType="end"/>
+            </w:r>
+          </w:hyperlink>
+        </w:p>
+        <w:p>
+          <w:pPr>
+            <w:pStyle w:val="TM2"/>
+            <w:tabs>
+              <w:tab w:val="left" w:pos="1100"/>
+              <w:tab w:val="right" w:leader="dot" w:pos="9062"/>
+            </w:tabs>
+            <w:rPr>
+              <w:rFonts w:asciiTheme="minorHAnsi" w:hAnsiTheme="minorHAnsi"/>
+              <w:noProof/>
+              <w:sz w:val="22"/>
+              <w:szCs w:val="22"/>
+            </w:rPr>
+          </w:pPr>
+          <w:hyperlink w:anchor="_Toc136903131" w:history="1">
+            <w:r>
+              <w:rPr>
+                <w:rStyle w:val="Lienhypertexte"/>
+                <w:bCs/>
+                <w:noProof/>
+                <w14:scene3d>
+                  <w14:camera w14:prst="orthographicFront"/>
+                  <w14:lightRig w14:rig="threePt" w14:dir="t">
+                    <w14:rot w14:lat="0" w14:lon="0" w14:rev="0"/>
+                  </w14:lightRig>
+                </w14:scene3d>
+              </w:rPr>
+              <w:t>1.7</w:t>
+            </w:r>
+            <w:r>
+              <w:rPr>
+                <w:rFonts w:asciiTheme="minorHAnsi" w:hAnsiTheme="minorHAnsi"/>
+                <w:noProof/>
+                <w:sz w:val="22"/>
+                <w:szCs w:val="22"/>
+              </w:rPr>
+              <w:tab/>
+            </w:r>
+            <w:r>
+              <w:rPr>
+                <w:rStyle w:val="Lienhypertexte"/>
+                <w:noProof/>
+              </w:rPr>
+              <w:t>Conclusion</w:t>
+            </w:r>
+            <w:r>
+              <w:rPr>
+                <w:noProof/>
+                <w:webHidden/>
+              </w:rPr>
+              <w:tab/>
+            </w:r>
+            <w:r>
+              <w:rPr>
+                <w:noProof/>
+                <w:webHidden/>
+              </w:rPr>
+              <w:fldChar w:fldCharType="begin"/>
+            </w:r>
+            <w:r>
+              <w:rPr>
+                <w:noProof/>
+                <w:webHidden/>
+              </w:rPr>
+              <w:instrText xml:space="preserve"> PAGEREF _Toc136903131 \h </w:instrText>
+            </w:r>
+            <w:r>
+              <w:rPr>
+                <w:noProof/>
+                <w:webHidden/>
+              </w:rPr>
+            </w:r>
+            <w:r>
+              <w:rPr>
+                <w:noProof/>
+                <w:webHidden/>
+              </w:rPr>
+              <w:fldChar w:fldCharType="separate"/>
+            </w:r>
+            <w:r>
+              <w:rPr>
+                <w:noProof/>
+                <w:webHidden/>
+              </w:rPr>
+              <w:t>29</w:t>
+            </w:r>
+            <w:r>
+              <w:rPr>
+                <w:noProof/>
+                <w:webHidden/>
+              </w:rPr>
+              <w:fldChar w:fldCharType="end"/>
+            </w:r>
+          </w:hyperlink>
+        </w:p>
+        <w:p>
+          <w:pPr>
+            <w:pStyle w:val="TM1"/>
             <w:tabs>
               <w:tab w:val="left" w:pos="880"/>
               <w:tab w:val="right" w:leader="dot" w:pos="9062"/>
@@ -170,20 +1690,13 @@
               <w:szCs w:val="22"/>
             </w:rPr>
           </w:pPr>
-          <w:hyperlink w:anchor="_Toc136647981" w:history="1">
+          <w:hyperlink w:anchor="_Toc136903132" w:history="1">
             <w:r>
               <w:rPr>
                 <w:rStyle w:val="Lienhypertexte"/>
-                <w:bCs/>
                 <w:noProof/>
-                <w14:scene3d>
-                  <w14:camera w14:prst="orthographicFront"/>
-                  <w14:lightRig w14:rig="threePt" w14:dir="t">
-                    <w14:rot w14:lat="0" w14:lon="0" w14:rev="0"/>
-                  </w14:lightRig>
-                </w14:scene3d>
-              </w:rPr>
-              <w:t>1.1</w:t>
+              </w:rPr>
+              <w:t>2.</w:t>
             </w:r>
             <w:r>
               <w:rPr>
@@ -199,7 +1712,7 @@
                 <w:rStyle w:val="Lienhypertexte"/>
                 <w:noProof/>
               </w:rPr>
-              <w:t>Introduction</w:t>
+              <w:t>Bibliography</w:t>
             </w:r>
             <w:r>
               <w:rPr>
@@ -220,7 +1733,7 @@
                 <w:noProof/>
                 <w:webHidden/>
               </w:rPr>
-              <w:instrText xml:space="preserve"> PAGEREF _Toc136647981 \h </w:instrText>
+              <w:instrText xml:space="preserve"> PAGEREF _Toc136903132 \h </w:instrText>
             </w:r>
             <w:r>
               <w:rPr>
@@ -240,1457 +1753,7 @@
                 <w:noProof/>
                 <w:webHidden/>
               </w:rPr>
-              <w:t>2</w:t>
-            </w:r>
-            <w:r>
-              <w:rPr>
-                <w:noProof/>
-                <w:webHidden/>
-              </w:rPr>
-              <w:fldChar w:fldCharType="end"/>
-            </w:r>
-          </w:hyperlink>
-        </w:p>
-        <w:p>
-          <w:pPr>
-            <w:pStyle w:val="TM2"/>
-            <w:tabs>
-              <w:tab w:val="left" w:pos="880"/>
-              <w:tab w:val="right" w:leader="dot" w:pos="9062"/>
-            </w:tabs>
-            <w:rPr>
-              <w:rFonts w:asciiTheme="minorHAnsi" w:hAnsiTheme="minorHAnsi"/>
-              <w:noProof/>
-              <w:sz w:val="22"/>
-              <w:szCs w:val="22"/>
-            </w:rPr>
-          </w:pPr>
-          <w:hyperlink w:anchor="_Toc136647982" w:history="1">
-            <w:r>
-              <w:rPr>
-                <w:rStyle w:val="Lienhypertexte"/>
-                <w:bCs/>
-                <w:noProof/>
-                <w14:scene3d>
-                  <w14:camera w14:prst="orthographicFront"/>
-                  <w14:lightRig w14:rig="threePt" w14:dir="t">
-                    <w14:rot w14:lat="0" w14:lon="0" w14:rev="0"/>
-                  </w14:lightRig>
-                </w14:scene3d>
-              </w:rPr>
-              <w:t>1.2</w:t>
-            </w:r>
-            <w:r>
-              <w:rPr>
-                <w:rFonts w:asciiTheme="minorHAnsi" w:hAnsiTheme="minorHAnsi"/>
-                <w:noProof/>
-                <w:sz w:val="22"/>
-                <w:szCs w:val="22"/>
-              </w:rPr>
-              <w:tab/>
-            </w:r>
-            <w:r>
-              <w:rPr>
-                <w:rStyle w:val="Lienhypertexte"/>
-                <w:noProof/>
-              </w:rPr>
-              <w:t>Understanding How Web Applications Work</w:t>
-            </w:r>
-            <w:r>
-              <w:rPr>
-                <w:noProof/>
-                <w:webHidden/>
-              </w:rPr>
-              <w:tab/>
-            </w:r>
-            <w:r>
-              <w:rPr>
-                <w:noProof/>
-                <w:webHidden/>
-              </w:rPr>
-              <w:fldChar w:fldCharType="begin"/>
-            </w:r>
-            <w:r>
-              <w:rPr>
-                <w:noProof/>
-                <w:webHidden/>
-              </w:rPr>
-              <w:instrText xml:space="preserve"> PAGEREF _Toc136647982 \h </w:instrText>
-            </w:r>
-            <w:r>
-              <w:rPr>
-                <w:noProof/>
-                <w:webHidden/>
-              </w:rPr>
-            </w:r>
-            <w:r>
-              <w:rPr>
-                <w:noProof/>
-                <w:webHidden/>
-              </w:rPr>
-              <w:fldChar w:fldCharType="separate"/>
-            </w:r>
-            <w:r>
-              <w:rPr>
-                <w:noProof/>
-                <w:webHidden/>
-              </w:rPr>
-              <w:t>3</w:t>
-            </w:r>
-            <w:r>
-              <w:rPr>
-                <w:noProof/>
-                <w:webHidden/>
-              </w:rPr>
-              <w:fldChar w:fldCharType="end"/>
-            </w:r>
-          </w:hyperlink>
-        </w:p>
-        <w:p>
-          <w:pPr>
-            <w:pStyle w:val="TM2"/>
-            <w:tabs>
-              <w:tab w:val="left" w:pos="880"/>
-              <w:tab w:val="right" w:leader="dot" w:pos="9062"/>
-            </w:tabs>
-            <w:rPr>
-              <w:rFonts w:asciiTheme="minorHAnsi" w:hAnsiTheme="minorHAnsi"/>
-              <w:noProof/>
-              <w:sz w:val="22"/>
-              <w:szCs w:val="22"/>
-            </w:rPr>
-          </w:pPr>
-          <w:hyperlink w:anchor="_Toc136647983" w:history="1">
-            <w:r>
-              <w:rPr>
-                <w:rStyle w:val="Lienhypertexte"/>
-                <w:bCs/>
-                <w:noProof/>
-                <w14:scene3d>
-                  <w14:camera w14:prst="orthographicFront"/>
-                  <w14:lightRig w14:rig="threePt" w14:dir="t">
-                    <w14:rot w14:lat="0" w14:lon="0" w14:rev="0"/>
-                  </w14:lightRig>
-                </w14:scene3d>
-              </w:rPr>
-              <w:t>1.3</w:t>
-            </w:r>
-            <w:r>
-              <w:rPr>
-                <w:rFonts w:asciiTheme="minorHAnsi" w:hAnsiTheme="minorHAnsi"/>
-                <w:noProof/>
-                <w:sz w:val="22"/>
-                <w:szCs w:val="22"/>
-              </w:rPr>
-              <w:tab/>
-            </w:r>
-            <w:r>
-              <w:rPr>
-                <w:rStyle w:val="Lienhypertexte"/>
-                <w:noProof/>
-              </w:rPr>
-              <w:t>How SQL Injections Work</w:t>
-            </w:r>
-            <w:r>
-              <w:rPr>
-                <w:noProof/>
-                <w:webHidden/>
-              </w:rPr>
-              <w:tab/>
-            </w:r>
-            <w:r>
-              <w:rPr>
-                <w:noProof/>
-                <w:webHidden/>
-              </w:rPr>
-              <w:fldChar w:fldCharType="begin"/>
-            </w:r>
-            <w:r>
-              <w:rPr>
-                <w:noProof/>
-                <w:webHidden/>
-              </w:rPr>
-              <w:instrText xml:space="preserve"> PAGEREF _Toc136647983 \h </w:instrText>
-            </w:r>
-            <w:r>
-              <w:rPr>
-                <w:noProof/>
-                <w:webHidden/>
-              </w:rPr>
-            </w:r>
-            <w:r>
-              <w:rPr>
-                <w:noProof/>
-                <w:webHidden/>
-              </w:rPr>
-              <w:fldChar w:fldCharType="separate"/>
-            </w:r>
-            <w:r>
-              <w:rPr>
-                <w:noProof/>
-                <w:webHidden/>
-              </w:rPr>
-              <w:t>4</w:t>
-            </w:r>
-            <w:r>
-              <w:rPr>
-                <w:noProof/>
-                <w:webHidden/>
-              </w:rPr>
-              <w:fldChar w:fldCharType="end"/>
-            </w:r>
-          </w:hyperlink>
-        </w:p>
-        <w:p>
-          <w:pPr>
-            <w:pStyle w:val="TM3"/>
-            <w:tabs>
-              <w:tab w:val="left" w:pos="1320"/>
-              <w:tab w:val="right" w:leader="dot" w:pos="9062"/>
-            </w:tabs>
-            <w:rPr>
-              <w:rFonts w:asciiTheme="minorHAnsi" w:hAnsiTheme="minorHAnsi"/>
-              <w:noProof/>
-              <w:sz w:val="22"/>
-              <w:szCs w:val="22"/>
-            </w:rPr>
-          </w:pPr>
-          <w:hyperlink w:anchor="_Toc136647984" w:history="1">
-            <w:r>
-              <w:rPr>
-                <w:rStyle w:val="Lienhypertexte"/>
-                <w:noProof/>
-              </w:rPr>
-              <w:t>1.3.1</w:t>
-            </w:r>
-            <w:r>
-              <w:rPr>
-                <w:rFonts w:asciiTheme="minorHAnsi" w:hAnsiTheme="minorHAnsi"/>
-                <w:noProof/>
-                <w:sz w:val="22"/>
-                <w:szCs w:val="22"/>
-              </w:rPr>
-              <w:tab/>
-            </w:r>
-            <w:r>
-              <w:rPr>
-                <w:rStyle w:val="Lienhypertexte"/>
-                <w:noProof/>
-              </w:rPr>
-              <w:t>Definition</w:t>
-            </w:r>
-            <w:r>
-              <w:rPr>
-                <w:noProof/>
-                <w:webHidden/>
-              </w:rPr>
-              <w:tab/>
-            </w:r>
-            <w:r>
-              <w:rPr>
-                <w:noProof/>
-                <w:webHidden/>
-              </w:rPr>
-              <w:fldChar w:fldCharType="begin"/>
-            </w:r>
-            <w:r>
-              <w:rPr>
-                <w:noProof/>
-                <w:webHidden/>
-              </w:rPr>
-              <w:instrText xml:space="preserve"> PAGEREF _Toc136647984 \h </w:instrText>
-            </w:r>
-            <w:r>
-              <w:rPr>
-                <w:noProof/>
-                <w:webHidden/>
-              </w:rPr>
-            </w:r>
-            <w:r>
-              <w:rPr>
-                <w:noProof/>
-                <w:webHidden/>
-              </w:rPr>
-              <w:fldChar w:fldCharType="separate"/>
-            </w:r>
-            <w:r>
-              <w:rPr>
-                <w:noProof/>
-                <w:webHidden/>
-              </w:rPr>
-              <w:t>4</w:t>
-            </w:r>
-            <w:r>
-              <w:rPr>
-                <w:noProof/>
-                <w:webHidden/>
-              </w:rPr>
-              <w:fldChar w:fldCharType="end"/>
-            </w:r>
-          </w:hyperlink>
-        </w:p>
-        <w:p>
-          <w:pPr>
-            <w:pStyle w:val="TM2"/>
-            <w:tabs>
-              <w:tab w:val="left" w:pos="880"/>
-              <w:tab w:val="right" w:leader="dot" w:pos="9062"/>
-            </w:tabs>
-            <w:rPr>
-              <w:rFonts w:asciiTheme="minorHAnsi" w:hAnsiTheme="minorHAnsi"/>
-              <w:noProof/>
-              <w:sz w:val="22"/>
-              <w:szCs w:val="22"/>
-            </w:rPr>
-          </w:pPr>
-          <w:hyperlink w:anchor="_Toc136647985" w:history="1">
-            <w:r>
-              <w:rPr>
-                <w:rStyle w:val="Lienhypertexte"/>
-                <w:bCs/>
-                <w:noProof/>
-                <w14:scene3d>
-                  <w14:camera w14:prst="orthographicFront"/>
-                  <w14:lightRig w14:rig="threePt" w14:dir="t">
-                    <w14:rot w14:lat="0" w14:lon="0" w14:rev="0"/>
-                  </w14:lightRig>
-                </w14:scene3d>
-              </w:rPr>
-              <w:t>1.4</w:t>
-            </w:r>
-            <w:r>
-              <w:rPr>
-                <w:rFonts w:asciiTheme="minorHAnsi" w:hAnsiTheme="minorHAnsi"/>
-                <w:noProof/>
-                <w:sz w:val="22"/>
-                <w:szCs w:val="22"/>
-              </w:rPr>
-              <w:tab/>
-            </w:r>
-            <w:r>
-              <w:rPr>
-                <w:rStyle w:val="Lienhypertexte"/>
-                <w:noProof/>
-              </w:rPr>
-              <w:t>Techniques of SQL Injections</w:t>
-            </w:r>
-            <w:r>
-              <w:rPr>
-                <w:noProof/>
-                <w:webHidden/>
-              </w:rPr>
-              <w:tab/>
-            </w:r>
-            <w:r>
-              <w:rPr>
-                <w:noProof/>
-                <w:webHidden/>
-              </w:rPr>
-              <w:fldChar w:fldCharType="begin"/>
-            </w:r>
-            <w:r>
-              <w:rPr>
-                <w:noProof/>
-                <w:webHidden/>
-              </w:rPr>
-              <w:instrText xml:space="preserve"> PAGEREF _Toc136647985 \h </w:instrText>
-            </w:r>
-            <w:r>
-              <w:rPr>
-                <w:noProof/>
-                <w:webHidden/>
-              </w:rPr>
-            </w:r>
-            <w:r>
-              <w:rPr>
-                <w:noProof/>
-                <w:webHidden/>
-              </w:rPr>
-              <w:fldChar w:fldCharType="separate"/>
-            </w:r>
-            <w:r>
-              <w:rPr>
-                <w:noProof/>
-                <w:webHidden/>
-              </w:rPr>
-              <w:t>6</w:t>
-            </w:r>
-            <w:r>
-              <w:rPr>
-                <w:noProof/>
-                <w:webHidden/>
-              </w:rPr>
-              <w:fldChar w:fldCharType="end"/>
-            </w:r>
-          </w:hyperlink>
-        </w:p>
-        <w:p>
-          <w:pPr>
-            <w:pStyle w:val="TM3"/>
-            <w:tabs>
-              <w:tab w:val="left" w:pos="1320"/>
-              <w:tab w:val="right" w:leader="dot" w:pos="9062"/>
-            </w:tabs>
-            <w:rPr>
-              <w:rFonts w:asciiTheme="minorHAnsi" w:hAnsiTheme="minorHAnsi"/>
-              <w:noProof/>
-              <w:sz w:val="22"/>
-              <w:szCs w:val="22"/>
-            </w:rPr>
-          </w:pPr>
-          <w:hyperlink w:anchor="_Toc136647986" w:history="1">
-            <w:r>
-              <w:rPr>
-                <w:rStyle w:val="Lienhypertexte"/>
-                <w:noProof/>
-              </w:rPr>
-              <w:t>1.4.1</w:t>
-            </w:r>
-            <w:r>
-              <w:rPr>
-                <w:rFonts w:asciiTheme="minorHAnsi" w:hAnsiTheme="minorHAnsi"/>
-                <w:noProof/>
-                <w:sz w:val="22"/>
-                <w:szCs w:val="22"/>
-              </w:rPr>
-              <w:tab/>
-            </w:r>
-            <w:r>
-              <w:rPr>
-                <w:rStyle w:val="Lienhypertexte"/>
-                <w:noProof/>
-              </w:rPr>
-              <w:t>Tautologies</w:t>
-            </w:r>
-            <w:r>
-              <w:rPr>
-                <w:noProof/>
-                <w:webHidden/>
-              </w:rPr>
-              <w:tab/>
-            </w:r>
-            <w:r>
-              <w:rPr>
-                <w:noProof/>
-                <w:webHidden/>
-              </w:rPr>
-              <w:fldChar w:fldCharType="begin"/>
-            </w:r>
-            <w:r>
-              <w:rPr>
-                <w:noProof/>
-                <w:webHidden/>
-              </w:rPr>
-              <w:instrText xml:space="preserve"> PAGEREF _Toc136647986 \h </w:instrText>
-            </w:r>
-            <w:r>
-              <w:rPr>
-                <w:noProof/>
-                <w:webHidden/>
-              </w:rPr>
-            </w:r>
-            <w:r>
-              <w:rPr>
-                <w:noProof/>
-                <w:webHidden/>
-              </w:rPr>
-              <w:fldChar w:fldCharType="separate"/>
-            </w:r>
-            <w:r>
-              <w:rPr>
-                <w:noProof/>
-                <w:webHidden/>
-              </w:rPr>
-              <w:t>6</w:t>
-            </w:r>
-            <w:r>
-              <w:rPr>
-                <w:noProof/>
-                <w:webHidden/>
-              </w:rPr>
-              <w:fldChar w:fldCharType="end"/>
-            </w:r>
-          </w:hyperlink>
-        </w:p>
-        <w:p>
-          <w:pPr>
-            <w:pStyle w:val="TM3"/>
-            <w:tabs>
-              <w:tab w:val="left" w:pos="1320"/>
-              <w:tab w:val="right" w:leader="dot" w:pos="9062"/>
-            </w:tabs>
-            <w:rPr>
-              <w:rFonts w:asciiTheme="minorHAnsi" w:hAnsiTheme="minorHAnsi"/>
-              <w:noProof/>
-              <w:sz w:val="22"/>
-              <w:szCs w:val="22"/>
-            </w:rPr>
-          </w:pPr>
-          <w:hyperlink w:anchor="_Toc136647987" w:history="1">
-            <w:r>
-              <w:rPr>
-                <w:rStyle w:val="Lienhypertexte"/>
-                <w:noProof/>
-              </w:rPr>
-              <w:t>1.4.2</w:t>
-            </w:r>
-            <w:r>
-              <w:rPr>
-                <w:rFonts w:asciiTheme="minorHAnsi" w:hAnsiTheme="minorHAnsi"/>
-                <w:noProof/>
-                <w:sz w:val="22"/>
-                <w:szCs w:val="22"/>
-              </w:rPr>
-              <w:tab/>
-            </w:r>
-            <w:r>
-              <w:rPr>
-                <w:rStyle w:val="Lienhypertexte"/>
-                <w:noProof/>
-              </w:rPr>
-              <w:t>Error based SQL injection</w:t>
-            </w:r>
-            <w:r>
-              <w:rPr>
-                <w:noProof/>
-                <w:webHidden/>
-              </w:rPr>
-              <w:tab/>
-            </w:r>
-            <w:r>
-              <w:rPr>
-                <w:noProof/>
-                <w:webHidden/>
-              </w:rPr>
-              <w:fldChar w:fldCharType="begin"/>
-            </w:r>
-            <w:r>
-              <w:rPr>
-                <w:noProof/>
-                <w:webHidden/>
-              </w:rPr>
-              <w:instrText xml:space="preserve"> PAGEREF _Toc136647987 \h </w:instrText>
-            </w:r>
-            <w:r>
-              <w:rPr>
-                <w:noProof/>
-                <w:webHidden/>
-              </w:rPr>
-            </w:r>
-            <w:r>
-              <w:rPr>
-                <w:noProof/>
-                <w:webHidden/>
-              </w:rPr>
-              <w:fldChar w:fldCharType="separate"/>
-            </w:r>
-            <w:r>
-              <w:rPr>
-                <w:noProof/>
-                <w:webHidden/>
-              </w:rPr>
-              <w:t>6</w:t>
-            </w:r>
-            <w:r>
-              <w:rPr>
-                <w:noProof/>
-                <w:webHidden/>
-              </w:rPr>
-              <w:fldChar w:fldCharType="end"/>
-            </w:r>
-          </w:hyperlink>
-        </w:p>
-        <w:p>
-          <w:pPr>
-            <w:pStyle w:val="TM3"/>
-            <w:tabs>
-              <w:tab w:val="left" w:pos="1320"/>
-              <w:tab w:val="right" w:leader="dot" w:pos="9062"/>
-            </w:tabs>
-            <w:rPr>
-              <w:rFonts w:asciiTheme="minorHAnsi" w:hAnsiTheme="minorHAnsi"/>
-              <w:noProof/>
-              <w:sz w:val="22"/>
-              <w:szCs w:val="22"/>
-            </w:rPr>
-          </w:pPr>
-          <w:hyperlink w:anchor="_Toc136647988" w:history="1">
-            <w:r>
-              <w:rPr>
-                <w:rStyle w:val="Lienhypertexte"/>
-                <w:noProof/>
-              </w:rPr>
-              <w:t>1.4.3</w:t>
-            </w:r>
-            <w:r>
-              <w:rPr>
-                <w:rFonts w:asciiTheme="minorHAnsi" w:hAnsiTheme="minorHAnsi"/>
-                <w:noProof/>
-                <w:sz w:val="22"/>
-                <w:szCs w:val="22"/>
-              </w:rPr>
-              <w:tab/>
-            </w:r>
-            <w:r>
-              <w:rPr>
-                <w:rStyle w:val="Lienhypertexte"/>
-                <w:noProof/>
-              </w:rPr>
-              <w:t>Blind SQL Injection</w:t>
-            </w:r>
-            <w:r>
-              <w:rPr>
-                <w:noProof/>
-                <w:webHidden/>
-              </w:rPr>
-              <w:tab/>
-            </w:r>
-            <w:r>
-              <w:rPr>
-                <w:noProof/>
-                <w:webHidden/>
-              </w:rPr>
-              <w:fldChar w:fldCharType="begin"/>
-            </w:r>
-            <w:r>
-              <w:rPr>
-                <w:noProof/>
-                <w:webHidden/>
-              </w:rPr>
-              <w:instrText xml:space="preserve"> PAGEREF _Toc136647988 \h </w:instrText>
-            </w:r>
-            <w:r>
-              <w:rPr>
-                <w:noProof/>
-                <w:webHidden/>
-              </w:rPr>
-            </w:r>
-            <w:r>
-              <w:rPr>
-                <w:noProof/>
-                <w:webHidden/>
-              </w:rPr>
-              <w:fldChar w:fldCharType="separate"/>
-            </w:r>
-            <w:r>
-              <w:rPr>
-                <w:noProof/>
-                <w:webHidden/>
-              </w:rPr>
-              <w:t>11</w:t>
-            </w:r>
-            <w:r>
-              <w:rPr>
-                <w:noProof/>
-                <w:webHidden/>
-              </w:rPr>
-              <w:fldChar w:fldCharType="end"/>
-            </w:r>
-          </w:hyperlink>
-        </w:p>
-        <w:p>
-          <w:pPr>
-            <w:pStyle w:val="TM3"/>
-            <w:tabs>
-              <w:tab w:val="left" w:pos="1320"/>
-              <w:tab w:val="right" w:leader="dot" w:pos="9062"/>
-            </w:tabs>
-            <w:rPr>
-              <w:rFonts w:asciiTheme="minorHAnsi" w:hAnsiTheme="minorHAnsi"/>
-              <w:noProof/>
-              <w:sz w:val="22"/>
-              <w:szCs w:val="22"/>
-            </w:rPr>
-          </w:pPr>
-          <w:hyperlink w:anchor="_Toc136647989" w:history="1">
-            <w:r>
-              <w:rPr>
-                <w:rStyle w:val="Lienhypertexte"/>
-                <w:noProof/>
-              </w:rPr>
-              <w:t>1.4.4</w:t>
-            </w:r>
-            <w:r>
-              <w:rPr>
-                <w:rFonts w:asciiTheme="minorHAnsi" w:hAnsiTheme="minorHAnsi"/>
-                <w:noProof/>
-                <w:sz w:val="22"/>
-                <w:szCs w:val="22"/>
-              </w:rPr>
-              <w:tab/>
-            </w:r>
-            <w:r>
-              <w:rPr>
-                <w:rStyle w:val="Lienhypertexte"/>
-                <w:noProof/>
-              </w:rPr>
-              <w:t>Union-based SQL Injections</w:t>
-            </w:r>
-            <w:r>
-              <w:rPr>
-                <w:noProof/>
-                <w:webHidden/>
-              </w:rPr>
-              <w:tab/>
-            </w:r>
-            <w:r>
-              <w:rPr>
-                <w:noProof/>
-                <w:webHidden/>
-              </w:rPr>
-              <w:fldChar w:fldCharType="begin"/>
-            </w:r>
-            <w:r>
-              <w:rPr>
-                <w:noProof/>
-                <w:webHidden/>
-              </w:rPr>
-              <w:instrText xml:space="preserve"> PAGEREF _Toc136647989 \h </w:instrText>
-            </w:r>
-            <w:r>
-              <w:rPr>
-                <w:noProof/>
-                <w:webHidden/>
-              </w:rPr>
-            </w:r>
-            <w:r>
-              <w:rPr>
-                <w:noProof/>
-                <w:webHidden/>
-              </w:rPr>
-              <w:fldChar w:fldCharType="separate"/>
-            </w:r>
-            <w:r>
-              <w:rPr>
-                <w:noProof/>
-                <w:webHidden/>
-              </w:rPr>
-              <w:t>13</w:t>
-            </w:r>
-            <w:r>
-              <w:rPr>
-                <w:noProof/>
-                <w:webHidden/>
-              </w:rPr>
-              <w:fldChar w:fldCharType="end"/>
-            </w:r>
-          </w:hyperlink>
-        </w:p>
-        <w:p>
-          <w:pPr>
-            <w:pStyle w:val="TM2"/>
-            <w:tabs>
-              <w:tab w:val="left" w:pos="880"/>
-              <w:tab w:val="right" w:leader="dot" w:pos="9062"/>
-            </w:tabs>
-            <w:rPr>
-              <w:rFonts w:asciiTheme="minorHAnsi" w:hAnsiTheme="minorHAnsi"/>
-              <w:noProof/>
-              <w:sz w:val="22"/>
-              <w:szCs w:val="22"/>
-            </w:rPr>
-          </w:pPr>
-          <w:hyperlink w:anchor="_Toc136647990" w:history="1">
-            <w:r>
-              <w:rPr>
-                <w:rStyle w:val="Lienhypertexte"/>
-                <w:bCs/>
-                <w:noProof/>
-                <w14:scene3d>
-                  <w14:camera w14:prst="orthographicFront"/>
-                  <w14:lightRig w14:rig="threePt" w14:dir="t">
-                    <w14:rot w14:lat="0" w14:lon="0" w14:rev="0"/>
-                  </w14:lightRig>
-                </w14:scene3d>
-              </w:rPr>
-              <w:t>1.5</w:t>
-            </w:r>
-            <w:r>
-              <w:rPr>
-                <w:rFonts w:asciiTheme="minorHAnsi" w:hAnsiTheme="minorHAnsi"/>
-                <w:noProof/>
-                <w:sz w:val="22"/>
-                <w:szCs w:val="22"/>
-              </w:rPr>
-              <w:tab/>
-            </w:r>
-            <w:r>
-              <w:rPr>
-                <w:rStyle w:val="Lienhypertexte"/>
-                <w:noProof/>
-              </w:rPr>
-              <w:t>SQL Injection Defense Techniques</w:t>
-            </w:r>
-            <w:r>
-              <w:rPr>
-                <w:noProof/>
-                <w:webHidden/>
-              </w:rPr>
-              <w:tab/>
-            </w:r>
-            <w:r>
-              <w:rPr>
-                <w:noProof/>
-                <w:webHidden/>
-              </w:rPr>
-              <w:fldChar w:fldCharType="begin"/>
-            </w:r>
-            <w:r>
-              <w:rPr>
-                <w:noProof/>
-                <w:webHidden/>
-              </w:rPr>
-              <w:instrText xml:space="preserve"> PAGEREF _Toc136647990 \h </w:instrText>
-            </w:r>
-            <w:r>
-              <w:rPr>
-                <w:noProof/>
-                <w:webHidden/>
-              </w:rPr>
-            </w:r>
-            <w:r>
-              <w:rPr>
-                <w:noProof/>
-                <w:webHidden/>
-              </w:rPr>
-              <w:fldChar w:fldCharType="separate"/>
-            </w:r>
-            <w:r>
-              <w:rPr>
-                <w:noProof/>
-                <w:webHidden/>
-              </w:rPr>
-              <w:t>15</w:t>
-            </w:r>
-            <w:r>
-              <w:rPr>
-                <w:noProof/>
-                <w:webHidden/>
-              </w:rPr>
-              <w:fldChar w:fldCharType="end"/>
-            </w:r>
-          </w:hyperlink>
-        </w:p>
-        <w:p>
-          <w:pPr>
-            <w:pStyle w:val="TM3"/>
-            <w:tabs>
-              <w:tab w:val="left" w:pos="1320"/>
-              <w:tab w:val="right" w:leader="dot" w:pos="9062"/>
-            </w:tabs>
-            <w:rPr>
-              <w:rFonts w:asciiTheme="minorHAnsi" w:hAnsiTheme="minorHAnsi"/>
-              <w:noProof/>
-              <w:sz w:val="22"/>
-              <w:szCs w:val="22"/>
-            </w:rPr>
-          </w:pPr>
-          <w:hyperlink w:anchor="_Toc136647991" w:history="1">
-            <w:r>
-              <w:rPr>
-                <w:rStyle w:val="Lienhypertexte"/>
-                <w:noProof/>
-              </w:rPr>
-              <w:t>1.5.1</w:t>
-            </w:r>
-            <w:r>
-              <w:rPr>
-                <w:rFonts w:asciiTheme="minorHAnsi" w:hAnsiTheme="minorHAnsi"/>
-                <w:noProof/>
-                <w:sz w:val="22"/>
-                <w:szCs w:val="22"/>
-              </w:rPr>
-              <w:tab/>
-            </w:r>
-            <w:r>
-              <w:rPr>
-                <w:rStyle w:val="Lienhypertexte"/>
-                <w:noProof/>
-              </w:rPr>
-              <w:t>Escaping</w:t>
-            </w:r>
-            <w:r>
-              <w:rPr>
-                <w:noProof/>
-                <w:webHidden/>
-              </w:rPr>
-              <w:tab/>
-            </w:r>
-            <w:r>
-              <w:rPr>
-                <w:noProof/>
-                <w:webHidden/>
-              </w:rPr>
-              <w:fldChar w:fldCharType="begin"/>
-            </w:r>
-            <w:r>
-              <w:rPr>
-                <w:noProof/>
-                <w:webHidden/>
-              </w:rPr>
-              <w:instrText xml:space="preserve"> PAGEREF _Toc136647991 \h </w:instrText>
-            </w:r>
-            <w:r>
-              <w:rPr>
-                <w:noProof/>
-                <w:webHidden/>
-              </w:rPr>
-            </w:r>
-            <w:r>
-              <w:rPr>
-                <w:noProof/>
-                <w:webHidden/>
-              </w:rPr>
-              <w:fldChar w:fldCharType="separate"/>
-            </w:r>
-            <w:r>
-              <w:rPr>
-                <w:noProof/>
-                <w:webHidden/>
-              </w:rPr>
-              <w:t>15</w:t>
-            </w:r>
-            <w:r>
-              <w:rPr>
-                <w:noProof/>
-                <w:webHidden/>
-              </w:rPr>
-              <w:fldChar w:fldCharType="end"/>
-            </w:r>
-          </w:hyperlink>
-        </w:p>
-        <w:p>
-          <w:pPr>
-            <w:pStyle w:val="TM3"/>
-            <w:tabs>
-              <w:tab w:val="left" w:pos="1320"/>
-              <w:tab w:val="right" w:leader="dot" w:pos="9062"/>
-            </w:tabs>
-            <w:rPr>
-              <w:rFonts w:asciiTheme="minorHAnsi" w:hAnsiTheme="minorHAnsi"/>
-              <w:noProof/>
-              <w:sz w:val="22"/>
-              <w:szCs w:val="22"/>
-            </w:rPr>
-          </w:pPr>
-          <w:hyperlink w:anchor="_Toc136647992" w:history="1">
-            <w:r>
-              <w:rPr>
-                <w:rStyle w:val="Lienhypertexte"/>
-                <w:noProof/>
-              </w:rPr>
-              <w:t>1.5.2</w:t>
-            </w:r>
-            <w:r>
-              <w:rPr>
-                <w:rFonts w:asciiTheme="minorHAnsi" w:hAnsiTheme="minorHAnsi"/>
-                <w:noProof/>
-                <w:sz w:val="22"/>
-                <w:szCs w:val="22"/>
-              </w:rPr>
-              <w:tab/>
-            </w:r>
-            <w:r>
-              <w:rPr>
-                <w:rStyle w:val="Lienhypertexte"/>
-                <w:noProof/>
-              </w:rPr>
-              <w:t>Input validation</w:t>
-            </w:r>
-            <w:r>
-              <w:rPr>
-                <w:noProof/>
-                <w:webHidden/>
-              </w:rPr>
-              <w:tab/>
-            </w:r>
-            <w:r>
-              <w:rPr>
-                <w:noProof/>
-                <w:webHidden/>
-              </w:rPr>
-              <w:fldChar w:fldCharType="begin"/>
-            </w:r>
-            <w:r>
-              <w:rPr>
-                <w:noProof/>
-                <w:webHidden/>
-              </w:rPr>
-              <w:instrText xml:space="preserve"> PAGEREF _Toc136647992 \h </w:instrText>
-            </w:r>
-            <w:r>
-              <w:rPr>
-                <w:noProof/>
-                <w:webHidden/>
-              </w:rPr>
-            </w:r>
-            <w:r>
-              <w:rPr>
-                <w:noProof/>
-                <w:webHidden/>
-              </w:rPr>
-              <w:fldChar w:fldCharType="separate"/>
-            </w:r>
-            <w:r>
-              <w:rPr>
-                <w:noProof/>
-                <w:webHidden/>
-              </w:rPr>
-              <w:t>15</w:t>
-            </w:r>
-            <w:r>
-              <w:rPr>
-                <w:noProof/>
-                <w:webHidden/>
-              </w:rPr>
-              <w:fldChar w:fldCharType="end"/>
-            </w:r>
-          </w:hyperlink>
-        </w:p>
-        <w:p>
-          <w:pPr>
-            <w:pStyle w:val="TM3"/>
-            <w:tabs>
-              <w:tab w:val="left" w:pos="1320"/>
-              <w:tab w:val="right" w:leader="dot" w:pos="9062"/>
-            </w:tabs>
-            <w:rPr>
-              <w:rFonts w:asciiTheme="minorHAnsi" w:hAnsiTheme="minorHAnsi"/>
-              <w:noProof/>
-              <w:sz w:val="22"/>
-              <w:szCs w:val="22"/>
-            </w:rPr>
-          </w:pPr>
-          <w:hyperlink w:anchor="_Toc136647993" w:history="1">
-            <w:r>
-              <w:rPr>
-                <w:rStyle w:val="Lienhypertexte"/>
-                <w:noProof/>
-              </w:rPr>
-              <w:t>1.5.3</w:t>
-            </w:r>
-            <w:r>
-              <w:rPr>
-                <w:rFonts w:asciiTheme="minorHAnsi" w:hAnsiTheme="minorHAnsi"/>
-                <w:noProof/>
-                <w:sz w:val="22"/>
-                <w:szCs w:val="22"/>
-              </w:rPr>
-              <w:tab/>
-            </w:r>
-            <w:r>
-              <w:rPr>
-                <w:rStyle w:val="Lienhypertexte"/>
-                <w:noProof/>
-              </w:rPr>
-              <w:t>Parameterized queries</w:t>
-            </w:r>
-            <w:r>
-              <w:rPr>
-                <w:noProof/>
-                <w:webHidden/>
-              </w:rPr>
-              <w:tab/>
-            </w:r>
-            <w:r>
-              <w:rPr>
-                <w:noProof/>
-                <w:webHidden/>
-              </w:rPr>
-              <w:fldChar w:fldCharType="begin"/>
-            </w:r>
-            <w:r>
-              <w:rPr>
-                <w:noProof/>
-                <w:webHidden/>
-              </w:rPr>
-              <w:instrText xml:space="preserve"> PAGEREF _Toc136647993 \h </w:instrText>
-            </w:r>
-            <w:r>
-              <w:rPr>
-                <w:noProof/>
-                <w:webHidden/>
-              </w:rPr>
-            </w:r>
-            <w:r>
-              <w:rPr>
-                <w:noProof/>
-                <w:webHidden/>
-              </w:rPr>
-              <w:fldChar w:fldCharType="separate"/>
-            </w:r>
-            <w:r>
-              <w:rPr>
-                <w:noProof/>
-                <w:webHidden/>
-              </w:rPr>
-              <w:t>17</w:t>
-            </w:r>
-            <w:r>
-              <w:rPr>
-                <w:noProof/>
-                <w:webHidden/>
-              </w:rPr>
-              <w:fldChar w:fldCharType="end"/>
-            </w:r>
-          </w:hyperlink>
-        </w:p>
-        <w:p>
-          <w:pPr>
-            <w:pStyle w:val="TM3"/>
-            <w:tabs>
-              <w:tab w:val="left" w:pos="1320"/>
-              <w:tab w:val="right" w:leader="dot" w:pos="9062"/>
-            </w:tabs>
-            <w:rPr>
-              <w:rFonts w:asciiTheme="minorHAnsi" w:hAnsiTheme="minorHAnsi"/>
-              <w:noProof/>
-              <w:sz w:val="22"/>
-              <w:szCs w:val="22"/>
-            </w:rPr>
-          </w:pPr>
-          <w:hyperlink w:anchor="_Toc136647994" w:history="1">
-            <w:r>
-              <w:rPr>
-                <w:rStyle w:val="Lienhypertexte"/>
-                <w:noProof/>
-              </w:rPr>
-              <w:t>1.5.4</w:t>
-            </w:r>
-            <w:r>
-              <w:rPr>
-                <w:rFonts w:asciiTheme="minorHAnsi" w:hAnsiTheme="minorHAnsi"/>
-                <w:noProof/>
-                <w:sz w:val="22"/>
-                <w:szCs w:val="22"/>
-              </w:rPr>
-              <w:tab/>
-            </w:r>
-            <w:r>
-              <w:rPr>
-                <w:rStyle w:val="Lienhypertexte"/>
-                <w:noProof/>
-              </w:rPr>
-              <w:t>Web Application firewalls WAF</w:t>
-            </w:r>
-            <w:r>
-              <w:rPr>
-                <w:noProof/>
-                <w:webHidden/>
-              </w:rPr>
-              <w:tab/>
-            </w:r>
-            <w:r>
-              <w:rPr>
-                <w:noProof/>
-                <w:webHidden/>
-              </w:rPr>
-              <w:fldChar w:fldCharType="begin"/>
-            </w:r>
-            <w:r>
-              <w:rPr>
-                <w:noProof/>
-                <w:webHidden/>
-              </w:rPr>
-              <w:instrText xml:space="preserve"> PAGEREF _Toc136647994 \h </w:instrText>
-            </w:r>
-            <w:r>
-              <w:rPr>
-                <w:noProof/>
-                <w:webHidden/>
-              </w:rPr>
-            </w:r>
-            <w:r>
-              <w:rPr>
-                <w:noProof/>
-                <w:webHidden/>
-              </w:rPr>
-              <w:fldChar w:fldCharType="separate"/>
-            </w:r>
-            <w:r>
-              <w:rPr>
-                <w:noProof/>
-                <w:webHidden/>
-              </w:rPr>
-              <w:t>18</w:t>
-            </w:r>
-            <w:r>
-              <w:rPr>
-                <w:noProof/>
-                <w:webHidden/>
-              </w:rPr>
-              <w:fldChar w:fldCharType="end"/>
-            </w:r>
-          </w:hyperlink>
-        </w:p>
-        <w:p>
-          <w:pPr>
-            <w:pStyle w:val="TM2"/>
-            <w:tabs>
-              <w:tab w:val="left" w:pos="880"/>
-              <w:tab w:val="right" w:leader="dot" w:pos="9062"/>
-            </w:tabs>
-            <w:rPr>
-              <w:rFonts w:asciiTheme="minorHAnsi" w:hAnsiTheme="minorHAnsi"/>
-              <w:noProof/>
-              <w:sz w:val="22"/>
-              <w:szCs w:val="22"/>
-            </w:rPr>
-          </w:pPr>
-          <w:hyperlink w:anchor="_Toc136647995" w:history="1">
-            <w:r>
-              <w:rPr>
-                <w:rStyle w:val="Lienhypertexte"/>
-                <w:bCs/>
-                <w:noProof/>
-                <w14:scene3d>
-                  <w14:camera w14:prst="orthographicFront"/>
-                  <w14:lightRig w14:rig="threePt" w14:dir="t">
-                    <w14:rot w14:lat="0" w14:lon="0" w14:rev="0"/>
-                  </w14:lightRig>
-                </w14:scene3d>
-              </w:rPr>
-              <w:t>1.6</w:t>
-            </w:r>
-            <w:r>
-              <w:rPr>
-                <w:rFonts w:asciiTheme="minorHAnsi" w:hAnsiTheme="minorHAnsi"/>
-                <w:noProof/>
-                <w:sz w:val="22"/>
-                <w:szCs w:val="22"/>
-              </w:rPr>
-              <w:tab/>
-            </w:r>
-            <w:r>
-              <w:rPr>
-                <w:rStyle w:val="Lienhypertexte"/>
-                <w:noProof/>
-              </w:rPr>
-              <w:t>Future of SQL Injection Detection</w:t>
-            </w:r>
-            <w:r>
-              <w:rPr>
-                <w:noProof/>
-                <w:webHidden/>
-              </w:rPr>
-              <w:tab/>
-            </w:r>
-            <w:r>
-              <w:rPr>
-                <w:noProof/>
-                <w:webHidden/>
-              </w:rPr>
-              <w:fldChar w:fldCharType="begin"/>
-            </w:r>
-            <w:r>
-              <w:rPr>
-                <w:noProof/>
-                <w:webHidden/>
-              </w:rPr>
-              <w:instrText xml:space="preserve"> PAGEREF _Toc136647995 \h </w:instrText>
-            </w:r>
-            <w:r>
-              <w:rPr>
-                <w:noProof/>
-                <w:webHidden/>
-              </w:rPr>
-            </w:r>
-            <w:r>
-              <w:rPr>
-                <w:noProof/>
-                <w:webHidden/>
-              </w:rPr>
-              <w:fldChar w:fldCharType="separate"/>
-            </w:r>
-            <w:r>
-              <w:rPr>
-                <w:noProof/>
-                <w:webHidden/>
-              </w:rPr>
-              <w:t>18</w:t>
-            </w:r>
-            <w:r>
-              <w:rPr>
-                <w:noProof/>
-                <w:webHidden/>
-              </w:rPr>
-              <w:fldChar w:fldCharType="end"/>
-            </w:r>
-          </w:hyperlink>
-        </w:p>
-        <w:p>
-          <w:pPr>
-            <w:pStyle w:val="TM2"/>
-            <w:tabs>
-              <w:tab w:val="left" w:pos="880"/>
-              <w:tab w:val="right" w:leader="dot" w:pos="9062"/>
-            </w:tabs>
-            <w:rPr>
-              <w:rFonts w:asciiTheme="minorHAnsi" w:hAnsiTheme="minorHAnsi"/>
-              <w:noProof/>
-              <w:sz w:val="22"/>
-              <w:szCs w:val="22"/>
-            </w:rPr>
-          </w:pPr>
-          <w:hyperlink w:anchor="_Toc136647996" w:history="1">
-            <w:r>
-              <w:rPr>
-                <w:rStyle w:val="Lienhypertexte"/>
-                <w:bCs/>
-                <w:noProof/>
-                <w14:scene3d>
-                  <w14:camera w14:prst="orthographicFront"/>
-                  <w14:lightRig w14:rig="threePt" w14:dir="t">
-                    <w14:rot w14:lat="0" w14:lon="0" w14:rev="0"/>
-                  </w14:lightRig>
-                </w14:scene3d>
-              </w:rPr>
-              <w:t>1.7</w:t>
-            </w:r>
-            <w:r>
-              <w:rPr>
-                <w:rFonts w:asciiTheme="minorHAnsi" w:hAnsiTheme="minorHAnsi"/>
-                <w:noProof/>
-                <w:sz w:val="22"/>
-                <w:szCs w:val="22"/>
-              </w:rPr>
-              <w:tab/>
-            </w:r>
-            <w:r>
-              <w:rPr>
-                <w:rStyle w:val="Lienhypertexte"/>
-                <w:noProof/>
-              </w:rPr>
-              <w:t>Conclusion</w:t>
-            </w:r>
-            <w:r>
-              <w:rPr>
-                <w:noProof/>
-                <w:webHidden/>
-              </w:rPr>
-              <w:tab/>
-            </w:r>
-            <w:r>
-              <w:rPr>
-                <w:noProof/>
-                <w:webHidden/>
-              </w:rPr>
-              <w:fldChar w:fldCharType="begin"/>
-            </w:r>
-            <w:r>
-              <w:rPr>
-                <w:noProof/>
-                <w:webHidden/>
-              </w:rPr>
-              <w:instrText xml:space="preserve"> PAGEREF _Toc136647996 \h </w:instrText>
-            </w:r>
-            <w:r>
-              <w:rPr>
-                <w:noProof/>
-                <w:webHidden/>
-              </w:rPr>
-            </w:r>
-            <w:r>
-              <w:rPr>
-                <w:noProof/>
-                <w:webHidden/>
-              </w:rPr>
-              <w:fldChar w:fldCharType="separate"/>
-            </w:r>
-            <w:r>
-              <w:rPr>
-                <w:noProof/>
-                <w:webHidden/>
-              </w:rPr>
-              <w:t>19</w:t>
-            </w:r>
-            <w:r>
-              <w:rPr>
-                <w:noProof/>
-                <w:webHidden/>
-              </w:rPr>
-              <w:fldChar w:fldCharType="end"/>
-            </w:r>
-          </w:hyperlink>
-        </w:p>
-        <w:p>
-          <w:pPr>
-            <w:pStyle w:val="TM1"/>
-            <w:tabs>
-              <w:tab w:val="left" w:pos="480"/>
-              <w:tab w:val="right" w:leader="dot" w:pos="9062"/>
-            </w:tabs>
-            <w:rPr>
-              <w:rFonts w:asciiTheme="minorHAnsi" w:hAnsiTheme="minorHAnsi"/>
-              <w:noProof/>
-              <w:sz w:val="22"/>
-              <w:szCs w:val="22"/>
-            </w:rPr>
-          </w:pPr>
-          <w:hyperlink w:anchor="_Toc136647997" w:history="1">
-            <w:r>
-              <w:rPr>
-                <w:rStyle w:val="Lienhypertexte"/>
-                <w:noProof/>
-              </w:rPr>
-              <w:t>2.</w:t>
-            </w:r>
-            <w:r>
-              <w:rPr>
-                <w:rFonts w:asciiTheme="minorHAnsi" w:hAnsiTheme="minorHAnsi"/>
-                <w:noProof/>
-                <w:sz w:val="22"/>
-                <w:szCs w:val="22"/>
-              </w:rPr>
-              <w:tab/>
-            </w:r>
-            <w:r>
-              <w:rPr>
-                <w:rStyle w:val="Lienhypertexte"/>
-                <w:noProof/>
-              </w:rPr>
-              <w:t>Bibliographie</w:t>
-            </w:r>
-            <w:r>
-              <w:rPr>
-                <w:noProof/>
-                <w:webHidden/>
-              </w:rPr>
-              <w:tab/>
-            </w:r>
-            <w:r>
-              <w:rPr>
-                <w:noProof/>
-                <w:webHidden/>
-              </w:rPr>
-              <w:fldChar w:fldCharType="begin"/>
-            </w:r>
-            <w:r>
-              <w:rPr>
-                <w:noProof/>
-                <w:webHidden/>
-              </w:rPr>
-              <w:instrText xml:space="preserve"> PAGEREF _Toc136647997 \h </w:instrText>
-            </w:r>
-            <w:r>
-              <w:rPr>
-                <w:noProof/>
-                <w:webHidden/>
-              </w:rPr>
-            </w:r>
-            <w:r>
-              <w:rPr>
-                <w:noProof/>
-                <w:webHidden/>
-              </w:rPr>
-              <w:fldChar w:fldCharType="separate"/>
-            </w:r>
-            <w:r>
-              <w:rPr>
-                <w:noProof/>
-                <w:webHidden/>
-              </w:rPr>
-              <w:t>20</w:t>
+              <w:t>30</w:t>
             </w:r>
             <w:r>
               <w:rPr>
@@ -1778,7 +1841,7 @@
         </w:rPr>
         <w:fldChar w:fldCharType="separate"/>
       </w:r>
-      <w:hyperlink r:id="rId8" w:anchor="_Toc136648032" w:history="1">
+      <w:hyperlink r:id="rId8" w:anchor="_Toc136903135" w:history="1">
         <w:r>
           <w:rPr>
             <w:rStyle w:val="Lienhypertexte"/>
@@ -1820,7 +1883,7 @@
             <w:noProof/>
             <w:webHidden/>
           </w:rPr>
-          <w:instrText xml:space="preserve"> PAGEREF _Toc136648032 \h </w:instrText>
+          <w:instrText xml:space="preserve"> PAGEREF _Toc136903135 \h </w:instrText>
         </w:r>
         <w:r>
           <w:rPr>
@@ -1840,7 +1903,7 @@
             <w:noProof/>
             <w:webHidden/>
           </w:rPr>
-          <w:t>3</w:t>
+          <w:t>13</w:t>
         </w:r>
         <w:r>
           <w:rPr>
@@ -1864,7 +1927,7 @@
           <w:szCs w:val="22"/>
         </w:rPr>
       </w:pPr>
-      <w:hyperlink r:id="rId9" w:anchor="_Toc136648033" w:history="1">
+      <w:hyperlink r:id="rId9" w:anchor="_Toc136903136" w:history="1">
         <w:r>
           <w:rPr>
             <w:rStyle w:val="Lienhypertexte"/>
@@ -1891,7 +1954,7 @@
             <w:noProof/>
             <w:webHidden/>
           </w:rPr>
-          <w:instrText xml:space="preserve"> PAGEREF _Toc136648033 \h </w:instrText>
+          <w:instrText xml:space="preserve"> PAGEREF _Toc136903136 \h </w:instrText>
         </w:r>
         <w:r>
           <w:rPr>
@@ -1911,7 +1974,7 @@
             <w:noProof/>
             <w:webHidden/>
           </w:rPr>
-          <w:t>3</w:t>
+          <w:t>15</w:t>
         </w:r>
         <w:r>
           <w:rPr>
@@ -1935,7 +1998,7 @@
           <w:szCs w:val="22"/>
         </w:rPr>
       </w:pPr>
-      <w:hyperlink r:id="rId10" w:anchor="_Toc136648034" w:history="1">
+      <w:hyperlink r:id="rId10" w:anchor="_Toc136903137" w:history="1">
         <w:r>
           <w:rPr>
             <w:rStyle w:val="Lienhypertexte"/>
@@ -1962,7 +2025,7 @@
             <w:noProof/>
             <w:webHidden/>
           </w:rPr>
-          <w:instrText xml:space="preserve"> PAGEREF _Toc136648034 \h </w:instrText>
+          <w:instrText xml:space="preserve"> PAGEREF _Toc136903137 \h </w:instrText>
         </w:r>
         <w:r>
           <w:rPr>
@@ -1982,7 +2045,7 @@
             <w:noProof/>
             <w:webHidden/>
           </w:rPr>
-          <w:t>3</w:t>
+          <w:t>16</w:t>
         </w:r>
         <w:r>
           <w:rPr>
@@ -2006,7 +2069,7 @@
           <w:szCs w:val="22"/>
         </w:rPr>
       </w:pPr>
-      <w:hyperlink r:id="rId11" w:anchor="_Toc136648035" w:history="1">
+      <w:hyperlink r:id="rId11" w:anchor="_Toc136903138" w:history="1">
         <w:r>
           <w:rPr>
             <w:rStyle w:val="Lienhypertexte"/>
@@ -2048,7 +2111,7 @@
             <w:noProof/>
             <w:webHidden/>
           </w:rPr>
-          <w:instrText xml:space="preserve"> PAGEREF _Toc136648035 \h </w:instrText>
+          <w:instrText xml:space="preserve"> PAGEREF _Toc136903138 \h </w:instrText>
         </w:r>
         <w:r>
           <w:rPr>
@@ -2068,7 +2131,7 @@
             <w:noProof/>
             <w:webHidden/>
           </w:rPr>
-          <w:t>3</w:t>
+          <w:t>18</w:t>
         </w:r>
         <w:r>
           <w:rPr>
@@ -2092,7 +2155,7 @@
           <w:szCs w:val="22"/>
         </w:rPr>
       </w:pPr>
-      <w:hyperlink r:id="rId12" w:anchor="_Toc136648036" w:history="1">
+      <w:hyperlink r:id="rId12" w:anchor="_Toc136903139" w:history="1">
         <w:r>
           <w:rPr>
             <w:rStyle w:val="Lienhypertexte"/>
@@ -2113,7 +2176,7 @@
             <w:rStyle w:val="Lienhypertexte"/>
             <w:noProof/>
           </w:rPr>
-          <w:t>1.5 PHP handle query error with mysql_error() function.</w:t>
+          <w:t>1.5 handle query error with mysql_error() function in PHP.</w:t>
         </w:r>
         <w:r>
           <w:rPr>
@@ -2134,7 +2197,7 @@
             <w:noProof/>
             <w:webHidden/>
           </w:rPr>
-          <w:instrText xml:space="preserve"> PAGEREF _Toc136648036 \h </w:instrText>
+          <w:instrText xml:space="preserve"> PAGEREF _Toc136903139 \h </w:instrText>
         </w:r>
         <w:r>
           <w:rPr>
@@ -2154,7 +2217,7 @@
             <w:noProof/>
             <w:webHidden/>
           </w:rPr>
-          <w:t>3</w:t>
+          <w:t>19</w:t>
         </w:r>
         <w:r>
           <w:rPr>
@@ -2178,7 +2241,7 @@
           <w:szCs w:val="22"/>
         </w:rPr>
       </w:pPr>
-      <w:hyperlink r:id="rId13" w:anchor="_Toc136648037" w:history="1">
+      <w:hyperlink r:id="rId13" w:anchor="_Toc136903140" w:history="1">
         <w:r>
           <w:rPr>
             <w:rStyle w:val="Lienhypertexte"/>
@@ -2220,7 +2283,7 @@
             <w:noProof/>
             <w:webHidden/>
           </w:rPr>
-          <w:instrText xml:space="preserve"> PAGEREF _Toc136648037 \h </w:instrText>
+          <w:instrText xml:space="preserve"> PAGEREF _Toc136903140 \h </w:instrText>
         </w:r>
         <w:r>
           <w:rPr>
@@ -2240,7 +2303,7 @@
             <w:noProof/>
             <w:webHidden/>
           </w:rPr>
-          <w:t>3</w:t>
+          <w:t>25</w:t>
         </w:r>
         <w:r>
           <w:rPr>
@@ -2264,7 +2327,7 @@
           <w:szCs w:val="22"/>
         </w:rPr>
       </w:pPr>
-      <w:hyperlink r:id="rId14" w:anchor="_Toc136648038" w:history="1">
+      <w:hyperlink r:id="rId14" w:anchor="_Toc136903141" w:history="1">
         <w:r>
           <w:rPr>
             <w:rStyle w:val="Lienhypertexte"/>
@@ -2306,7 +2369,7 @@
             <w:noProof/>
             <w:webHidden/>
           </w:rPr>
-          <w:instrText xml:space="preserve"> PAGEREF _Toc136648038 \h </w:instrText>
+          <w:instrText xml:space="preserve"> PAGEREF _Toc136903141 \h </w:instrText>
         </w:r>
         <w:r>
           <w:rPr>
@@ -2326,7 +2389,7 @@
             <w:noProof/>
             <w:webHidden/>
           </w:rPr>
-          <w:t>3</w:t>
+          <w:t>27</w:t>
         </w:r>
         <w:r>
           <w:rPr>
@@ -2372,25 +2435,21 @@
           <w:szCs w:val="50"/>
         </w:rPr>
       </w:pPr>
+      <w:bookmarkStart w:id="0" w:name="_GoBack"/>
+      <w:bookmarkEnd w:id="0"/>
     </w:p>
     <w:p>
       <w:pPr>
         <w:pStyle w:val="Titre1"/>
       </w:pPr>
-      <w:bookmarkStart w:id="0" w:name="_Toc136647980"/>
+      <w:bookmarkStart w:id="1" w:name="_Toc136903115"/>
       <w:r>
         <w:t>Chapter</w:t>
       </w:r>
       <w:r>
-        <w:t xml:space="preserve"> </w:t>
-      </w:r>
-      <w:r>
-        <w:t>0</w:t>
-      </w:r>
-      <w:r>
-        <w:t>1</w:t>
-      </w:r>
-      <w:bookmarkEnd w:id="0"/>
+        <w:t xml:space="preserve"> 1</w:t>
+      </w:r>
+      <w:bookmarkEnd w:id="1"/>
     </w:p>
     <w:p>
       <w:pPr>
@@ -2420,6 +2479,15 @@
           <w:lang w:val="en-US"/>
         </w:rPr>
         <w:t>njection</w:t>
+      </w:r>
+      <w:r>
+        <w:rPr>
+          <w:rFonts w:asciiTheme="majorBidi" w:hAnsiTheme="majorBidi" w:cstheme="majorBidi"/>
+          <w:sz w:val="40"/>
+          <w:szCs w:val="40"/>
+          <w:lang w:val="en-US"/>
+        </w:rPr>
+        <w:t>s</w:t>
       </w:r>
     </w:p>
     <w:p>
@@ -2515,14 +2583,14 @@
       <w:pPr>
         <w:pStyle w:val="Titre2"/>
       </w:pPr>
-      <w:bookmarkStart w:id="1" w:name="_Toc136647981"/>
+      <w:bookmarkStart w:id="2" w:name="_Toc136903116"/>
       <w:r>
         <w:t>I</w:t>
       </w:r>
       <w:r>
         <w:t>ntroduction</w:t>
       </w:r>
-      <w:bookmarkEnd w:id="1"/>
+      <w:bookmarkEnd w:id="2"/>
     </w:p>
     <w:p>
       <w:pPr>
@@ -2909,11 +2977,11 @@
       <w:pPr>
         <w:pStyle w:val="Titre2"/>
       </w:pPr>
-      <w:bookmarkStart w:id="2" w:name="_Toc136647982"/>
+      <w:bookmarkStart w:id="3" w:name="_Toc136903117"/>
       <w:r>
         <w:t>Understanding How Web Applications Work</w:t>
       </w:r>
-      <w:bookmarkEnd w:id="2"/>
+      <w:bookmarkEnd w:id="3"/>
     </w:p>
     <w:p>
       <w:pPr>
@@ -3249,11 +3317,6 @@
         <w:rPr>
           <w:szCs w:val="24"/>
         </w:rPr>
-      </w:r>
-      <w:r>
-        <w:rPr>
-          <w:szCs w:val="24"/>
-        </w:rPr>
         <w:fldChar w:fldCharType="separate"/>
       </w:r>
       <w:r>
@@ -3428,7 +3491,7 @@
                                 <w:szCs w:val="24"/>
                               </w:rPr>
                             </w:pPr>
-                            <w:bookmarkStart w:id="3" w:name="_Toc136648032"/>
+                            <w:bookmarkStart w:id="4" w:name="_Toc136903135"/>
                             <w:r>
                               <w:t xml:space="preserve">Figure </w:t>
                             </w:r>
@@ -3495,7 +3558,7 @@
                               </w:rPr>
                               <w:t>.</w:t>
                             </w:r>
-                            <w:bookmarkEnd w:id="3"/>
+                            <w:bookmarkEnd w:id="4"/>
                           </w:p>
                         </w:txbxContent>
                       </wps:txbx>
@@ -3532,7 +3595,7 @@
                           <w:szCs w:val="24"/>
                         </w:rPr>
                       </w:pPr>
-                      <w:bookmarkStart w:id="4" w:name="_Toc136648032"/>
+                      <w:bookmarkStart w:id="5" w:name="_Toc136903135"/>
                       <w:r>
                         <w:t xml:space="preserve">Figure </w:t>
                       </w:r>
@@ -3599,7 +3662,7 @@
                         </w:rPr>
                         <w:t>.</w:t>
                       </w:r>
-                      <w:bookmarkEnd w:id="4"/>
+                      <w:bookmarkEnd w:id="5"/>
                     </w:p>
                   </w:txbxContent>
                 </v:textbox>
@@ -3842,11 +3905,11 @@
       <w:pPr>
         <w:pStyle w:val="Titre2"/>
       </w:pPr>
-      <w:bookmarkStart w:id="5" w:name="_Toc136647983"/>
+      <w:bookmarkStart w:id="6" w:name="_Toc136903118"/>
       <w:r>
         <w:t>How SQL Injections Work</w:t>
       </w:r>
-      <w:bookmarkEnd w:id="5"/>
+      <w:bookmarkEnd w:id="6"/>
     </w:p>
     <w:p>
       <w:pPr>
@@ -3855,11 +3918,11 @@
           <w:b w:val="0"/>
         </w:rPr>
       </w:pPr>
-      <w:bookmarkStart w:id="6" w:name="_Toc136647984"/>
+      <w:bookmarkStart w:id="7" w:name="_Toc136903119"/>
       <w:r>
         <w:t>Definition</w:t>
       </w:r>
-      <w:bookmarkEnd w:id="6"/>
+      <w:bookmarkEnd w:id="7"/>
       <w:r>
         <w:t xml:space="preserve"> </w:t>
       </w:r>
@@ -4510,13 +4573,7 @@
         <w:t xml:space="preserve"> Figure </w:t>
       </w:r>
       <w:r>
-        <w:t>1.</w:t>
-      </w:r>
-      <w:r>
-        <w:rPr>
-          <w:noProof/>
-        </w:rPr>
-        <w:t>2</w:t>
+        <w:t>1.2</w:t>
       </w:r>
       <w:r>
         <w:fldChar w:fldCharType="end"/>
@@ -4701,11 +4758,11 @@
                                 <w:szCs w:val="24"/>
                               </w:rPr>
                             </w:pPr>
-                            <w:bookmarkStart w:id="7" w:name="_Ref136636462"/>
+                            <w:bookmarkStart w:id="8" w:name="_Ref136636462"/>
                             <w:r>
                               <w:t xml:space="preserve"> </w:t>
                             </w:r>
-                            <w:bookmarkStart w:id="8" w:name="_Toc136648033"/>
+                            <w:bookmarkStart w:id="9" w:name="_Toc136903136"/>
                             <w:r>
                               <w:t xml:space="preserve">Figure </w:t>
                             </w:r>
@@ -4730,7 +4787,7 @@
                             <w:r>
                               <w:fldChar w:fldCharType="end"/>
                             </w:r>
-                            <w:bookmarkEnd w:id="7"/>
+                            <w:bookmarkEnd w:id="8"/>
                             <w:r>
                               <w:t xml:space="preserve"> </w:t>
                             </w:r>
@@ -4748,7 +4805,7 @@
                               </w:rPr>
                               <w:t>.</w:t>
                             </w:r>
-                            <w:bookmarkEnd w:id="8"/>
+                            <w:bookmarkEnd w:id="9"/>
                           </w:p>
                         </w:txbxContent>
                       </wps:txbx>
@@ -4781,11 +4838,11 @@
                           <w:szCs w:val="24"/>
                         </w:rPr>
                       </w:pPr>
-                      <w:bookmarkStart w:id="9" w:name="_Ref136636462"/>
+                      <w:bookmarkStart w:id="10" w:name="_Ref136636462"/>
                       <w:r>
                         <w:t xml:space="preserve"> </w:t>
                       </w:r>
-                      <w:bookmarkStart w:id="10" w:name="_Toc136648033"/>
+                      <w:bookmarkStart w:id="11" w:name="_Toc136903136"/>
                       <w:r>
                         <w:t xml:space="preserve">Figure </w:t>
                       </w:r>
@@ -4810,7 +4867,7 @@
                       <w:r>
                         <w:fldChar w:fldCharType="end"/>
                       </w:r>
-                      <w:bookmarkEnd w:id="9"/>
+                      <w:bookmarkEnd w:id="10"/>
                       <w:r>
                         <w:t xml:space="preserve"> </w:t>
                       </w:r>
@@ -4828,7 +4885,7 @@
                         </w:rPr>
                         <w:t>.</w:t>
                       </w:r>
-                      <w:bookmarkEnd w:id="10"/>
+                      <w:bookmarkEnd w:id="11"/>
                     </w:p>
                   </w:txbxContent>
                 </v:textbox>
@@ -4904,14 +4961,14 @@
       <w:pPr>
         <w:pStyle w:val="Titre2"/>
       </w:pPr>
-      <w:bookmarkStart w:id="9" w:name="_Toc136647985"/>
+      <w:bookmarkStart w:id="12" w:name="_Toc136903120"/>
       <w:r>
         <w:t>Techniques</w:t>
       </w:r>
       <w:r>
         <w:t xml:space="preserve"> of SQL Injections</w:t>
       </w:r>
-      <w:bookmarkEnd w:id="9"/>
+      <w:bookmarkEnd w:id="12"/>
       <w:r>
         <w:t xml:space="preserve"> </w:t>
       </w:r>
@@ -4920,11 +4977,11 @@
       <w:pPr>
         <w:pStyle w:val="Titre3"/>
       </w:pPr>
-      <w:bookmarkStart w:id="10" w:name="_Toc136647986"/>
+      <w:bookmarkStart w:id="13" w:name="_Toc136903121"/>
       <w:r>
         <w:t>Tautologies</w:t>
       </w:r>
-      <w:bookmarkEnd w:id="10"/>
+      <w:bookmarkEnd w:id="13"/>
     </w:p>
     <w:p>
       <w:pPr>
@@ -5105,7 +5162,7 @@
       <w:pPr>
         <w:pStyle w:val="Titre3"/>
       </w:pPr>
-      <w:bookmarkStart w:id="11" w:name="_Toc136647987"/>
+      <w:bookmarkStart w:id="14" w:name="_Toc136903122"/>
       <w:r>
         <w:t xml:space="preserve">Error based </w:t>
       </w:r>
@@ -5115,7 +5172,7 @@
       <w:r>
         <w:t xml:space="preserve"> injection</w:t>
       </w:r>
-      <w:bookmarkEnd w:id="11"/>
+      <w:bookmarkEnd w:id="14"/>
     </w:p>
     <w:p>
       <w:pPr>
@@ -5328,8 +5385,8 @@
                                 <w:szCs w:val="24"/>
                               </w:rPr>
                             </w:pPr>
-                            <w:bookmarkStart w:id="12" w:name="_Ref136636856"/>
-                            <w:bookmarkStart w:id="13" w:name="_Toc136648034"/>
+                            <w:bookmarkStart w:id="15" w:name="_Ref136636856"/>
+                            <w:bookmarkStart w:id="16" w:name="_Toc136903137"/>
                             <w:r>
                               <w:t>Figure 1.</w:t>
                             </w:r>
@@ -5351,7 +5408,7 @@
                             <w:r>
                               <w:fldChar w:fldCharType="end"/>
                             </w:r>
-                            <w:bookmarkEnd w:id="12"/>
+                            <w:bookmarkEnd w:id="15"/>
                             <w:r>
                               <w:t xml:space="preserve"> </w:t>
                             </w:r>
@@ -5369,7 +5426,7 @@
                               </w:rPr>
                               <w:t>.</w:t>
                             </w:r>
-                            <w:bookmarkEnd w:id="13"/>
+                            <w:bookmarkEnd w:id="16"/>
                           </w:p>
                         </w:txbxContent>
                       </wps:txbx>
@@ -5405,8 +5462,8 @@
                           <w:szCs w:val="24"/>
                         </w:rPr>
                       </w:pPr>
-                      <w:bookmarkStart w:id="14" w:name="_Ref136636856"/>
-                      <w:bookmarkStart w:id="15" w:name="_Toc136648034"/>
+                      <w:bookmarkStart w:id="17" w:name="_Ref136636856"/>
+                      <w:bookmarkStart w:id="18" w:name="_Toc136903137"/>
                       <w:r>
                         <w:t>Figure 1.</w:t>
                       </w:r>
@@ -5428,7 +5485,7 @@
                       <w:r>
                         <w:fldChar w:fldCharType="end"/>
                       </w:r>
-                      <w:bookmarkEnd w:id="14"/>
+                      <w:bookmarkEnd w:id="17"/>
                       <w:r>
                         <w:t xml:space="preserve"> </w:t>
                       </w:r>
@@ -5446,7 +5503,7 @@
                         </w:rPr>
                         <w:t>.</w:t>
                       </w:r>
-                      <w:bookmarkEnd w:id="15"/>
+                      <w:bookmarkEnd w:id="18"/>
                     </w:p>
                   </w:txbxContent>
                 </v:textbox>
@@ -6461,8 +6518,6 @@
                             <w:r>
                               <w:t>?&gt;</w:t>
                             </w:r>
-                            <w:bookmarkStart w:id="16" w:name="_GoBack"/>
-                            <w:bookmarkEnd w:id="16"/>
                           </w:p>
                         </w:txbxContent>
                       </wps:txbx>
@@ -6777,8 +6832,6 @@
                       <w:r>
                         <w:t>?&gt;</w:t>
                       </w:r>
-                      <w:bookmarkStart w:id="17" w:name="_GoBack"/>
-                      <w:bookmarkEnd w:id="17"/>
                     </w:p>
                   </w:txbxContent>
                 </v:textbox>
@@ -7176,8 +7229,8 @@
                                 <w:szCs w:val="24"/>
                               </w:rPr>
                             </w:pPr>
-                            <w:bookmarkStart w:id="18" w:name="_Ref136641477"/>
-                            <w:bookmarkStart w:id="19" w:name="_Toc136648035"/>
+                            <w:bookmarkStart w:id="19" w:name="_Ref136641477"/>
+                            <w:bookmarkStart w:id="20" w:name="_Toc136903138"/>
                             <w:r>
                               <w:t xml:space="preserve">Figure </w:t>
                             </w:r>
@@ -7227,7 +7280,7 @@
                             <w:r>
                               <w:fldChar w:fldCharType="end"/>
                             </w:r>
-                            <w:bookmarkEnd w:id="18"/>
+                            <w:bookmarkEnd w:id="19"/>
                             <w:r>
                               <w:t xml:space="preserve"> </w:t>
                             </w:r>
@@ -7245,7 +7298,7 @@
                               </w:rPr>
                               <w:t>.</w:t>
                             </w:r>
-                            <w:bookmarkEnd w:id="19"/>
+                            <w:bookmarkEnd w:id="20"/>
                           </w:p>
                         </w:txbxContent>
                       </wps:txbx>
@@ -7278,8 +7331,8 @@
                           <w:szCs w:val="24"/>
                         </w:rPr>
                       </w:pPr>
-                      <w:bookmarkStart w:id="20" w:name="_Ref136641477"/>
-                      <w:bookmarkStart w:id="21" w:name="_Toc136648035"/>
+                      <w:bookmarkStart w:id="21" w:name="_Ref136641477"/>
+                      <w:bookmarkStart w:id="22" w:name="_Toc136903138"/>
                       <w:r>
                         <w:t xml:space="preserve">Figure </w:t>
                       </w:r>
@@ -7329,7 +7382,7 @@
                       <w:r>
                         <w:fldChar w:fldCharType="end"/>
                       </w:r>
-                      <w:bookmarkEnd w:id="20"/>
+                      <w:bookmarkEnd w:id="21"/>
                       <w:r>
                         <w:t xml:space="preserve"> </w:t>
                       </w:r>
@@ -7347,7 +7400,7 @@
                         </w:rPr>
                         <w:t>.</w:t>
                       </w:r>
-                      <w:bookmarkEnd w:id="21"/>
+                      <w:bookmarkEnd w:id="22"/>
                     </w:p>
                   </w:txbxContent>
                 </v:textbox>
@@ -8618,8 +8671,8 @@
                                 <w:szCs w:val="24"/>
                               </w:rPr>
                             </w:pPr>
-                            <w:bookmarkStart w:id="20" w:name="_Ref136642099"/>
-                            <w:bookmarkStart w:id="21" w:name="_Toc136648036"/>
+                            <w:bookmarkStart w:id="23" w:name="_Ref136642099"/>
+                            <w:bookmarkStart w:id="24" w:name="_Toc136903139"/>
                             <w:r>
                               <w:t xml:space="preserve">Figure </w:t>
                             </w:r>
@@ -8669,7 +8722,7 @@
                             <w:r>
                               <w:fldChar w:fldCharType="end"/>
                             </w:r>
-                            <w:bookmarkEnd w:id="20"/>
+                            <w:bookmarkEnd w:id="23"/>
                             <w:r>
                               <w:t xml:space="preserve"> </w:t>
                             </w:r>
@@ -8743,7 +8796,7 @@
                               </w:rPr>
                               <w:t>.</w:t>
                             </w:r>
-                            <w:bookmarkEnd w:id="21"/>
+                            <w:bookmarkEnd w:id="24"/>
                           </w:p>
                         </w:txbxContent>
                       </wps:txbx>
@@ -8776,8 +8829,8 @@
                           <w:szCs w:val="24"/>
                         </w:rPr>
                       </w:pPr>
-                      <w:bookmarkStart w:id="24" w:name="_Ref136642099"/>
-                      <w:bookmarkStart w:id="25" w:name="_Toc136648036"/>
+                      <w:bookmarkStart w:id="25" w:name="_Ref136642099"/>
+                      <w:bookmarkStart w:id="26" w:name="_Toc136903139"/>
                       <w:r>
                         <w:t xml:space="preserve">Figure </w:t>
                       </w:r>
@@ -8827,7 +8880,7 @@
                       <w:r>
                         <w:fldChar w:fldCharType="end"/>
                       </w:r>
-                      <w:bookmarkEnd w:id="24"/>
+                      <w:bookmarkEnd w:id="25"/>
                       <w:r>
                         <w:t xml:space="preserve"> </w:t>
                       </w:r>
@@ -8901,7 +8954,7 @@
                         </w:rPr>
                         <w:t>.</w:t>
                       </w:r>
-                      <w:bookmarkEnd w:id="25"/>
+                      <w:bookmarkEnd w:id="26"/>
                     </w:p>
                   </w:txbxContent>
                 </v:textbox>
@@ -9388,12 +9441,12 @@
       <w:pPr>
         <w:pStyle w:val="Titre3"/>
       </w:pPr>
-      <w:bookmarkStart w:id="22" w:name="_Toc136647988"/>
+      <w:bookmarkStart w:id="27" w:name="_Toc136903123"/>
       <w:r>
         <w:lastRenderedPageBreak/>
         <w:t>Blind SQL Injection</w:t>
       </w:r>
-      <w:bookmarkEnd w:id="22"/>
+      <w:bookmarkEnd w:id="27"/>
     </w:p>
     <w:p>
       <w:pPr>
@@ -10495,11 +10548,11 @@
       <w:pPr>
         <w:pStyle w:val="Titre3"/>
       </w:pPr>
-      <w:bookmarkStart w:id="23" w:name="_Toc136647989"/>
+      <w:bookmarkStart w:id="28" w:name="_Toc136903124"/>
       <w:r>
         <w:t>Union-based SQL Injections</w:t>
       </w:r>
-      <w:bookmarkEnd w:id="23"/>
+      <w:bookmarkEnd w:id="28"/>
     </w:p>
     <w:p>
       <w:pPr>
@@ -11793,7 +11846,7 @@
       <w:pPr>
         <w:pStyle w:val="Titre2"/>
       </w:pPr>
-      <w:bookmarkStart w:id="24" w:name="_Toc136647990"/>
+      <w:bookmarkStart w:id="29" w:name="_Toc136903125"/>
       <w:r>
         <w:lastRenderedPageBreak/>
         <w:t xml:space="preserve">SQL Injection </w:t>
@@ -11801,7 +11854,7 @@
       <w:r>
         <w:t>Defense Techniques</w:t>
       </w:r>
-      <w:bookmarkEnd w:id="24"/>
+      <w:bookmarkEnd w:id="29"/>
     </w:p>
     <w:p>
       <w:pPr>
@@ -11887,11 +11940,11 @@
       <w:pPr>
         <w:pStyle w:val="Titre3"/>
       </w:pPr>
-      <w:bookmarkStart w:id="25" w:name="_Toc136647991"/>
+      <w:bookmarkStart w:id="30" w:name="_Toc136903126"/>
       <w:r>
         <w:t>Escaping</w:t>
       </w:r>
-      <w:bookmarkEnd w:id="25"/>
+      <w:bookmarkEnd w:id="30"/>
     </w:p>
     <w:p>
       <w:pPr>
@@ -12764,8 +12817,8 @@
                                 <w:szCs w:val="24"/>
                               </w:rPr>
                             </w:pPr>
-                            <w:bookmarkStart w:id="26" w:name="_Ref136643704"/>
-                            <w:bookmarkStart w:id="27" w:name="_Toc136648037"/>
+                            <w:bookmarkStart w:id="31" w:name="_Ref136643704"/>
+                            <w:bookmarkStart w:id="32" w:name="_Toc136903140"/>
                             <w:r>
                               <w:t xml:space="preserve">Figure </w:t>
                             </w:r>
@@ -12815,7 +12868,7 @@
                             <w:r>
                               <w:fldChar w:fldCharType="end"/>
                             </w:r>
-                            <w:bookmarkEnd w:id="26"/>
+                            <w:bookmarkEnd w:id="31"/>
                             <w:r>
                               <w:t xml:space="preserve"> </w:t>
                             </w:r>
@@ -12826,7 +12879,7 @@
                               </w:rPr>
                               <w:t>Character-escaping in PHP code example.</w:t>
                             </w:r>
-                            <w:bookmarkEnd w:id="27"/>
+                            <w:bookmarkEnd w:id="32"/>
                           </w:p>
                         </w:txbxContent>
                       </wps:txbx>
@@ -12859,8 +12912,8 @@
                           <w:szCs w:val="24"/>
                         </w:rPr>
                       </w:pPr>
-                      <w:bookmarkStart w:id="32" w:name="_Ref136643704"/>
-                      <w:bookmarkStart w:id="33" w:name="_Toc136648037"/>
+                      <w:bookmarkStart w:id="33" w:name="_Ref136643704"/>
+                      <w:bookmarkStart w:id="34" w:name="_Toc136903140"/>
                       <w:r>
                         <w:t xml:space="preserve">Figure </w:t>
                       </w:r>
@@ -12910,7 +12963,7 @@
                       <w:r>
                         <w:fldChar w:fldCharType="end"/>
                       </w:r>
-                      <w:bookmarkEnd w:id="32"/>
+                      <w:bookmarkEnd w:id="33"/>
                       <w:r>
                         <w:t xml:space="preserve"> </w:t>
                       </w:r>
@@ -12921,7 +12974,7 @@
                         </w:rPr>
                         <w:t>Character-escaping in PHP code example.</w:t>
                       </w:r>
-                      <w:bookmarkEnd w:id="33"/>
+                      <w:bookmarkEnd w:id="34"/>
                     </w:p>
                   </w:txbxContent>
                 </v:textbox>
@@ -12958,11 +13011,11 @@
       <w:pPr>
         <w:pStyle w:val="Titre3"/>
       </w:pPr>
-      <w:bookmarkStart w:id="28" w:name="_Toc136647992"/>
+      <w:bookmarkStart w:id="35" w:name="_Toc136903127"/>
       <w:r>
         <w:t>Input validation</w:t>
       </w:r>
-      <w:bookmarkEnd w:id="28"/>
+      <w:bookmarkEnd w:id="35"/>
     </w:p>
     <w:p>
       <w:pPr>
@@ -13670,7 +13723,7 @@
       <w:pPr>
         <w:pStyle w:val="Titre3"/>
       </w:pPr>
-      <w:bookmarkStart w:id="29" w:name="_Toc136647993"/>
+      <w:bookmarkStart w:id="36" w:name="_Toc136903128"/>
       <w:r>
         <w:lastRenderedPageBreak/>
         <w:t>Parameterized</w:t>
@@ -13678,7 +13731,7 @@
       <w:r>
         <w:t xml:space="preserve"> queries</w:t>
       </w:r>
-      <w:bookmarkEnd w:id="29"/>
+      <w:bookmarkEnd w:id="36"/>
     </w:p>
     <w:p>
       <w:pPr>
@@ -15175,8 +15228,8 @@
                                 <w:szCs w:val="24"/>
                               </w:rPr>
                             </w:pPr>
-                            <w:bookmarkStart w:id="30" w:name="_Ref136644133"/>
-                            <w:bookmarkStart w:id="31" w:name="_Toc136648038"/>
+                            <w:bookmarkStart w:id="37" w:name="_Ref136644133"/>
+                            <w:bookmarkStart w:id="38" w:name="_Toc136903141"/>
                             <w:r>
                               <w:t xml:space="preserve">Figure </w:t>
                             </w:r>
@@ -15226,7 +15279,7 @@
                             <w:r>
                               <w:fldChar w:fldCharType="end"/>
                             </w:r>
-                            <w:bookmarkEnd w:id="30"/>
+                            <w:bookmarkEnd w:id="37"/>
                             <w:r>
                               <w:t xml:space="preserve"> </w:t>
                             </w:r>
@@ -15251,7 +15304,7 @@
                               </w:rPr>
                               <w:t>ample.</w:t>
                             </w:r>
-                            <w:bookmarkEnd w:id="31"/>
+                            <w:bookmarkEnd w:id="38"/>
                           </w:p>
                         </w:txbxContent>
                       </wps:txbx>
@@ -15286,8 +15339,8 @@
                           <w:szCs w:val="24"/>
                         </w:rPr>
                       </w:pPr>
-                      <w:bookmarkStart w:id="38" w:name="_Ref136644133"/>
-                      <w:bookmarkStart w:id="39" w:name="_Toc136648038"/>
+                      <w:bookmarkStart w:id="39" w:name="_Ref136644133"/>
+                      <w:bookmarkStart w:id="40" w:name="_Toc136903141"/>
                       <w:r>
                         <w:t xml:space="preserve">Figure </w:t>
                       </w:r>
@@ -15337,7 +15390,7 @@
                       <w:r>
                         <w:fldChar w:fldCharType="end"/>
                       </w:r>
-                      <w:bookmarkEnd w:id="38"/>
+                      <w:bookmarkEnd w:id="39"/>
                       <w:r>
                         <w:t xml:space="preserve"> </w:t>
                       </w:r>
@@ -15362,7 +15415,7 @@
                         </w:rPr>
                         <w:t>ample.</w:t>
                       </w:r>
-                      <w:bookmarkEnd w:id="39"/>
+                      <w:bookmarkEnd w:id="40"/>
                     </w:p>
                   </w:txbxContent>
                 </v:textbox>
@@ -15377,12 +15430,12 @@
       <w:pPr>
         <w:pStyle w:val="Titre3"/>
       </w:pPr>
-      <w:bookmarkStart w:id="32" w:name="_Toc136647994"/>
+      <w:bookmarkStart w:id="41" w:name="_Toc136903129"/>
       <w:r>
         <w:lastRenderedPageBreak/>
         <w:t>Web Application firewalls WAF</w:t>
       </w:r>
-      <w:bookmarkEnd w:id="32"/>
+      <w:bookmarkEnd w:id="41"/>
     </w:p>
     <w:p>
       <w:pPr>
@@ -15653,7 +15706,7 @@
       <w:pPr>
         <w:pStyle w:val="Titre2"/>
       </w:pPr>
-      <w:bookmarkStart w:id="33" w:name="_Toc136647995"/>
+      <w:bookmarkStart w:id="42" w:name="_Toc136903130"/>
       <w:r>
         <w:t>Future of SQL Injectio</w:t>
       </w:r>
@@ -15669,7 +15722,7 @@
       <w:r>
         <w:t>Detection</w:t>
       </w:r>
-      <w:bookmarkEnd w:id="33"/>
+      <w:bookmarkEnd w:id="42"/>
     </w:p>
     <w:p>
       <w:pPr>
@@ -16011,11 +16064,11 @@
           <w:szCs w:val="28"/>
         </w:rPr>
       </w:pPr>
-      <w:bookmarkStart w:id="34" w:name="_Toc136647996"/>
+      <w:bookmarkStart w:id="43" w:name="_Toc136903131"/>
       <w:r>
         <w:t>Conclusion</w:t>
       </w:r>
-      <w:bookmarkEnd w:id="34"/>
+      <w:bookmarkEnd w:id="43"/>
     </w:p>
     <w:p>
       <w:pPr>
@@ -16273,7 +16326,7 @@
         </w:rPr>
       </w:pPr>
     </w:p>
-    <w:bookmarkStart w:id="35" w:name="_Toc136647997" w:displacedByCustomXml="next"/>
+    <w:bookmarkStart w:id="44" w:name="_Toc136903132" w:displacedByCustomXml="next"/>
     <w:sdt>
       <w:sdtPr>
         <w:rPr>
@@ -16296,7 +16349,6 @@
         </w:rPr>
       </w:sdtEndPr>
       <w:sdtContent>
-        <w:bookmarkEnd w:id="35" w:displacedByCustomXml="prev"/>
         <w:p>
           <w:pPr>
             <w:pStyle w:val="Titre1"/>
@@ -16304,6 +16356,7 @@
           <w:r>
             <w:t>Bibliography</w:t>
           </w:r>
+          <w:bookmarkEnd w:id="44"/>
         </w:p>
         <w:sdt>
           <w:sdtPr>
@@ -16370,7 +16423,7 @@
               </w:tblGrid>
               <w:tr>
                 <w:trPr>
-                  <w:divId w:val="1594774615"/>
+                  <w:divId w:val="7104409"/>
                   <w:tblCellSpacing w:w="15" w:type="dxa"/>
                 </w:trPr>
                 <w:tc>
@@ -16417,7 +16470,7 @@
               </w:tr>
               <w:tr>
                 <w:trPr>
-                  <w:divId w:val="1594774615"/>
+                  <w:divId w:val="7104409"/>
                   <w:tblCellSpacing w:w="15" w:type="dxa"/>
                 </w:trPr>
                 <w:tc>
@@ -16463,7 +16516,7 @@
               </w:tr>
               <w:tr>
                 <w:trPr>
-                  <w:divId w:val="1594774615"/>
+                  <w:divId w:val="7104409"/>
                   <w:tblCellSpacing w:w="15" w:type="dxa"/>
                 </w:trPr>
                 <w:tc>
@@ -16509,7 +16562,7 @@
               </w:tr>
               <w:tr>
                 <w:trPr>
-                  <w:divId w:val="1594774615"/>
+                  <w:divId w:val="7104409"/>
                   <w:tblCellSpacing w:w="15" w:type="dxa"/>
                 </w:trPr>
                 <w:tc>
@@ -16555,7 +16608,7 @@
               </w:tr>
               <w:tr>
                 <w:trPr>
-                  <w:divId w:val="1594774615"/>
+                  <w:divId w:val="7104409"/>
                   <w:tblCellSpacing w:w="15" w:type="dxa"/>
                 </w:trPr>
                 <w:tc>
@@ -16605,7 +16658,7 @@
               </w:tr>
               <w:tr>
                 <w:trPr>
-                  <w:divId w:val="1594774615"/>
+                  <w:divId w:val="7104409"/>
                   <w:tblCellSpacing w:w="15" w:type="dxa"/>
                 </w:trPr>
                 <w:tc>
@@ -16651,7 +16704,7 @@
               </w:tr>
               <w:tr>
                 <w:trPr>
-                  <w:divId w:val="1594774615"/>
+                  <w:divId w:val="7104409"/>
                   <w:tblCellSpacing w:w="15" w:type="dxa"/>
                 </w:trPr>
                 <w:tc>
@@ -16698,7 +16751,7 @@
             </w:tbl>
             <w:p>
               <w:pPr>
-                <w:divId w:val="1594774615"/>
+                <w:divId w:val="7104409"/>
                 <w:rPr>
                   <w:rFonts w:eastAsia="Times New Roman"/>
                   <w:noProof/>
@@ -16724,15 +16777,11 @@
       </w:pPr>
     </w:p>
     <w:sectPr>
-      <w:headerReference w:type="even" r:id="rId20"/>
-      <w:headerReference w:type="default" r:id="rId21"/>
-      <w:footerReference w:type="even" r:id="rId22"/>
-      <w:footerReference w:type="default" r:id="rId23"/>
-      <w:headerReference w:type="first" r:id="rId24"/>
-      <w:footerReference w:type="first" r:id="rId25"/>
+      <w:headerReference w:type="default" r:id="rId20"/>
+      <w:footerReference w:type="default" r:id="rId21"/>
       <w:pgSz w:w="11906" w:h="16838"/>
       <w:pgMar w:top="1417" w:right="1417" w:bottom="1417" w:left="1417" w:header="708" w:footer="708" w:gutter="0"/>
-      <w:pgNumType w:start="0"/>
+      <w:pgNumType w:start="10"/>
       <w:cols w:space="708"/>
       <w:titlePg/>
       <w:docGrid w:linePitch="360"/>
@@ -16767,16 +16816,6 @@
 </file>
 
 <file path=word/footer1.xml><?xml version="1.0" encoding="utf-8"?>
-<w:ftr xmlns:wpc="http://schemas.microsoft.com/office/word/2010/wordprocessingCanvas" xmlns:mc="http://schemas.openxmlformats.org/markup-compatibility/2006" xmlns:o="urn:schemas-microsoft-com:office:office" xmlns:r="http://schemas.openxmlformats.org/officeDocument/2006/relationships" xmlns:m="http://schemas.openxmlformats.org/officeDocument/2006/math" xmlns:v="urn:schemas-microsoft-com:vml" xmlns:wp14="http://schemas.microsoft.com/office/word/2010/wordprocessingDrawing" xmlns:wp="http://schemas.openxmlformats.org/drawingml/2006/wordprocessingDrawing" xmlns:w10="urn:schemas-microsoft-com:office:word" xmlns:w="http://schemas.openxmlformats.org/wordprocessingml/2006/main" xmlns:w14="http://schemas.microsoft.com/office/word/2010/wordml" xmlns:w15="http://schemas.microsoft.com/office/word/2012/wordml" xmlns:wpg="http://schemas.microsoft.com/office/word/2010/wordprocessingGroup" xmlns:wpi="http://schemas.microsoft.com/office/word/2010/wordprocessingInk" xmlns:wne="http://schemas.microsoft.com/office/word/2006/wordml" xmlns:wps="http://schemas.microsoft.com/office/word/2010/wordprocessingShape" mc:Ignorable="w14 w15 wp14">
-  <w:p>
-    <w:pPr>
-      <w:pStyle w:val="Pieddepage"/>
-    </w:pPr>
-  </w:p>
-</w:ftr>
-</file>
-
-<file path=word/footer2.xml><?xml version="1.0" encoding="utf-8"?>
 <w:ftr xmlns:wpc="http://schemas.microsoft.com/office/word/2010/wordprocessingCanvas" xmlns:mc="http://schemas.openxmlformats.org/markup-compatibility/2006" xmlns:o="urn:schemas-microsoft-com:office:office" xmlns:r="http://schemas.openxmlformats.org/officeDocument/2006/relationships" xmlns:m="http://schemas.openxmlformats.org/officeDocument/2006/math" xmlns:v="urn:schemas-microsoft-com:vml" xmlns:wp14="http://schemas.microsoft.com/office/word/2010/wordprocessingDrawing" xmlns:wp="http://schemas.openxmlformats.org/drawingml/2006/wordprocessingDrawing" xmlns:w10="urn:schemas-microsoft-com:office:word" xmlns:w="http://schemas.openxmlformats.org/wordprocessingml/2006/main" xmlns:w14="http://schemas.microsoft.com/office/word/2010/wordml" xmlns:w15="http://schemas.microsoft.com/office/word/2012/wordml" xmlns:wpg="http://schemas.microsoft.com/office/word/2010/wordprocessingGroup" xmlns:wpi="http://schemas.microsoft.com/office/word/2010/wordprocessingInk" xmlns:wne="http://schemas.microsoft.com/office/word/2006/wordml" xmlns:wps="http://schemas.microsoft.com/office/word/2010/wordprocessingShape" mc:Ignorable="w14 w15 wp14">
   <w:sdt>
     <w:sdtPr>
@@ -16816,7 +16855,7 @@
             <w:noProof/>
             <w:lang w:val="fr-FR"/>
           </w:rPr>
-          <w:t>9</w:t>
+          <w:t>27</w:t>
         </w:r>
         <w:r>
           <w:fldChar w:fldCharType="end"/>
@@ -16838,16 +16877,6 @@
 </w:ftr>
 </file>
 
-<file path=word/footer3.xml><?xml version="1.0" encoding="utf-8"?>
-<w:ftr xmlns:wpc="http://schemas.microsoft.com/office/word/2010/wordprocessingCanvas" xmlns:mc="http://schemas.openxmlformats.org/markup-compatibility/2006" xmlns:o="urn:schemas-microsoft-com:office:office" xmlns:r="http://schemas.openxmlformats.org/officeDocument/2006/relationships" xmlns:m="http://schemas.openxmlformats.org/officeDocument/2006/math" xmlns:v="urn:schemas-microsoft-com:vml" xmlns:wp14="http://schemas.microsoft.com/office/word/2010/wordprocessingDrawing" xmlns:wp="http://schemas.openxmlformats.org/drawingml/2006/wordprocessingDrawing" xmlns:w10="urn:schemas-microsoft-com:office:word" xmlns:w="http://schemas.openxmlformats.org/wordprocessingml/2006/main" xmlns:w14="http://schemas.microsoft.com/office/word/2010/wordml" xmlns:w15="http://schemas.microsoft.com/office/word/2012/wordml" xmlns:wpg="http://schemas.microsoft.com/office/word/2010/wordprocessingGroup" xmlns:wpi="http://schemas.microsoft.com/office/word/2010/wordprocessingInk" xmlns:wne="http://schemas.microsoft.com/office/word/2006/wordml" xmlns:wps="http://schemas.microsoft.com/office/word/2010/wordprocessingShape" mc:Ignorable="w14 w15 wp14">
-  <w:p>
-    <w:pPr>
-      <w:pStyle w:val="Pieddepage"/>
-    </w:pPr>
-  </w:p>
-</w:ftr>
-</file>
-
 <file path=word/footnotes.xml><?xml version="1.0" encoding="utf-8"?>
 <w:footnotes xmlns:wpc="http://schemas.microsoft.com/office/word/2010/wordprocessingCanvas" xmlns:mc="http://schemas.openxmlformats.org/markup-compatibility/2006" xmlns:o="urn:schemas-microsoft-com:office:office" xmlns:r="http://schemas.openxmlformats.org/officeDocument/2006/relationships" xmlns:m="http://schemas.openxmlformats.org/officeDocument/2006/math" xmlns:v="urn:schemas-microsoft-com:vml" xmlns:wp14="http://schemas.microsoft.com/office/word/2010/wordprocessingDrawing" xmlns:wp="http://schemas.openxmlformats.org/drawingml/2006/wordprocessingDrawing" xmlns:w10="urn:schemas-microsoft-com:office:word" xmlns:w="http://schemas.openxmlformats.org/wordprocessingml/2006/main" xmlns:w14="http://schemas.microsoft.com/office/word/2010/wordml" xmlns:w15="http://schemas.microsoft.com/office/word/2012/wordml" xmlns:wpg="http://schemas.microsoft.com/office/word/2010/wordprocessingGroup" xmlns:wpi="http://schemas.microsoft.com/office/word/2010/wordprocessingInk" xmlns:wne="http://schemas.microsoft.com/office/word/2006/wordml" xmlns:wps="http://schemas.microsoft.com/office/word/2010/wordprocessingShape" mc:Ignorable="w14 w15 wp14">
   <w:footnote w:type="separator" w:id="-1">
@@ -16874,16 +16903,6 @@
 </file>
 
 <file path=word/header1.xml><?xml version="1.0" encoding="utf-8"?>
-<w:hdr xmlns:wpc="http://schemas.microsoft.com/office/word/2010/wordprocessingCanvas" xmlns:mc="http://schemas.openxmlformats.org/markup-compatibility/2006" xmlns:o="urn:schemas-microsoft-com:office:office" xmlns:r="http://schemas.openxmlformats.org/officeDocument/2006/relationships" xmlns:m="http://schemas.openxmlformats.org/officeDocument/2006/math" xmlns:v="urn:schemas-microsoft-com:vml" xmlns:wp14="http://schemas.microsoft.com/office/word/2010/wordprocessingDrawing" xmlns:wp="http://schemas.openxmlformats.org/drawingml/2006/wordprocessingDrawing" xmlns:w10="urn:schemas-microsoft-com:office:word" xmlns:w="http://schemas.openxmlformats.org/wordprocessingml/2006/main" xmlns:w14="http://schemas.microsoft.com/office/word/2010/wordml" xmlns:w15="http://schemas.microsoft.com/office/word/2012/wordml" xmlns:wpg="http://schemas.microsoft.com/office/word/2010/wordprocessingGroup" xmlns:wpi="http://schemas.microsoft.com/office/word/2010/wordprocessingInk" xmlns:wne="http://schemas.microsoft.com/office/word/2006/wordml" xmlns:wps="http://schemas.microsoft.com/office/word/2010/wordprocessingShape" mc:Ignorable="w14 w15 wp14">
-  <w:p>
-    <w:pPr>
-      <w:pStyle w:val="En-tte"/>
-    </w:pPr>
-  </w:p>
-</w:hdr>
-</file>
-
-<file path=word/header2.xml><?xml version="1.0" encoding="utf-8"?>
 <w:hdr xmlns:wpc="http://schemas.microsoft.com/office/word/2010/wordprocessingCanvas" xmlns:mc="http://schemas.openxmlformats.org/markup-compatibility/2006" xmlns:o="urn:schemas-microsoft-com:office:office" xmlns:r="http://schemas.openxmlformats.org/officeDocument/2006/relationships" xmlns:m="http://schemas.openxmlformats.org/officeDocument/2006/math" xmlns:v="urn:schemas-microsoft-com:vml" xmlns:wp14="http://schemas.microsoft.com/office/word/2010/wordprocessingDrawing" xmlns:wp="http://schemas.openxmlformats.org/drawingml/2006/wordprocessingDrawing" xmlns:w10="urn:schemas-microsoft-com:office:word" xmlns:w="http://schemas.openxmlformats.org/wordprocessingml/2006/main" xmlns:w14="http://schemas.microsoft.com/office/word/2010/wordml" xmlns:w15="http://schemas.microsoft.com/office/word/2012/wordml" xmlns:wpg="http://schemas.microsoft.com/office/word/2010/wordprocessingGroup" xmlns:wpi="http://schemas.microsoft.com/office/word/2010/wordprocessingInk" xmlns:wne="http://schemas.microsoft.com/office/word/2006/wordml" xmlns:wps="http://schemas.microsoft.com/office/word/2010/wordprocessingShape" mc:Ignorable="w14 w15 wp14">
   <w:p>
     <w:pPr>
@@ -16901,16 +16920,9 @@
     <w:r>
       <w:t>SQL Injection</w:t>
     </w:r>
-  </w:p>
-</w:hdr>
-</file>
-
-<file path=word/header3.xml><?xml version="1.0" encoding="utf-8"?>
-<w:hdr xmlns:wpc="http://schemas.microsoft.com/office/word/2010/wordprocessingCanvas" xmlns:mc="http://schemas.openxmlformats.org/markup-compatibility/2006" xmlns:o="urn:schemas-microsoft-com:office:office" xmlns:r="http://schemas.openxmlformats.org/officeDocument/2006/relationships" xmlns:m="http://schemas.openxmlformats.org/officeDocument/2006/math" xmlns:v="urn:schemas-microsoft-com:vml" xmlns:wp14="http://schemas.microsoft.com/office/word/2010/wordprocessingDrawing" xmlns:wp="http://schemas.openxmlformats.org/drawingml/2006/wordprocessingDrawing" xmlns:w10="urn:schemas-microsoft-com:office:word" xmlns:w="http://schemas.openxmlformats.org/wordprocessingml/2006/main" xmlns:w14="http://schemas.microsoft.com/office/word/2010/wordml" xmlns:w15="http://schemas.microsoft.com/office/word/2012/wordml" xmlns:wpg="http://schemas.microsoft.com/office/word/2010/wordprocessingGroup" xmlns:wpi="http://schemas.microsoft.com/office/word/2010/wordprocessingInk" xmlns:wne="http://schemas.microsoft.com/office/word/2006/wordml" xmlns:wps="http://schemas.microsoft.com/office/word/2010/wordprocessingShape" mc:Ignorable="w14 w15 wp14">
-  <w:p>
-    <w:pPr>
-      <w:pStyle w:val="En-tte"/>
-    </w:pPr>
+    <w:r>
+      <w:t>s</w:t>
+    </w:r>
   </w:p>
 </w:hdr>
 </file>
@@ -16938,7 +16950,7 @@
         <v:path o:extrusionok="f" gradientshapeok="t" o:connecttype="rect"/>
         <o:lock v:ext="edit" aspectratio="t"/>
       </v:shapetype>
-      <v:shape id="_x0000_i1168" type="#_x0000_t75" style="width:11.25pt;height:11.25pt" o:bullet="t">
+      <v:shape id="_x0000_i1073" type="#_x0000_t75" style="width:11.25pt;height:11.25pt" o:bullet="t">
         <v:imagedata r:id="rId1" o:title="mso71DB"/>
       </v:shape>
     </w:pict>
@@ -21286,7 +21298,7 @@
 </file>
 
 <file path=customXml/itemProps1.xml><?xml version="1.0" encoding="utf-8"?>
-<ds:datastoreItem xmlns:ds="http://schemas.openxmlformats.org/officeDocument/2006/customXml" ds:itemID="{A98DD2CF-D2A2-4F06-B2AE-0BE053488D24}">
+<ds:datastoreItem xmlns:ds="http://schemas.openxmlformats.org/officeDocument/2006/customXml" ds:itemID="{2BAAE2B0-B829-484E-869F-EFB3D995DB2F}">
   <ds:schemaRefs>
     <ds:schemaRef ds:uri="http://schemas.openxmlformats.org/officeDocument/2006/bibliography"/>
   </ds:schemaRefs>

</xml_diff>